<commit_message>
final update(code correction and rapport)
j'ai terminé d'expliquer le code dans le rapport ainsi que de le structurer un peu et de faire des modifs.
j'ai aussi du modifier un peu l'authentification pour que tout fonctionne bien et que l'on utilise cette authentification dans les routes sur insomnia.
</commit_message>
<xml_diff>
--- a/Rapport_P-295_C-H_Yosef_Antoine-Final.docx
+++ b/Rapport_P-295_C-H_Yosef_Antoine-Final.docx
@@ -1,6 +1,6 @@
 
 <file path=word/document.xml><?xml version="1.0" encoding="utf-8"?>
-<w:document xmlns:wpc="http://schemas.microsoft.com/office/word/2010/wordprocessingCanvas" xmlns:cx="http://schemas.microsoft.com/office/drawing/2014/chartex" xmlns:cx1="http://schemas.microsoft.com/office/drawing/2015/9/8/chartex" xmlns:cx2="http://schemas.microsoft.com/office/drawing/2015/10/21/chartex" xmlns:cx3="http://schemas.microsoft.com/office/drawing/2016/5/9/chartex" xmlns:cx4="http://schemas.microsoft.com/office/drawing/2016/5/10/chartex" xmlns:cx5="http://schemas.microsoft.com/office/drawing/2016/5/11/chartex" xmlns:cx6="http://schemas.microsoft.com/office/drawing/2016/5/12/chartex" xmlns:cx7="http://schemas.microsoft.com/office/drawing/2016/5/13/chartex" xmlns:cx8="http://schemas.microsoft.com/office/drawing/2016/5/14/chartex" xmlns:mc="http://schemas.openxmlformats.org/markup-compatibility/2006" xmlns:aink="http://schemas.microsoft.com/office/drawing/2016/ink" xmlns:am3d="http://schemas.microsoft.com/office/drawing/2017/model3d" xmlns:o="urn:schemas-microsoft-com:office:office" xmlns:oel="http://schemas.microsoft.com/office/2019/extlst" xmlns:r="http://schemas.openxmlformats.org/officeDocument/2006/relationships" xmlns:m="http://schemas.openxmlformats.org/officeDocument/2006/math" xmlns:v="urn:schemas-microsoft-com:vml" xmlns:wp14="http://schemas.microsoft.com/office/word/2010/wordprocessingDrawing" xmlns:wp="http://schemas.openxmlformats.org/drawingml/2006/wordprocessingDrawing" xmlns:w10="urn:schemas-microsoft-com:office:word" xmlns:w="http://schemas.openxmlformats.org/wordprocessingml/2006/main" xmlns:w14="http://schemas.microsoft.com/office/word/2010/wordml" xmlns:w15="http://schemas.microsoft.com/office/word/2012/wordml" xmlns:w16cex="http://schemas.microsoft.com/office/word/2018/wordml/cex" xmlns:w16cid="http://schemas.microsoft.com/office/word/2016/wordml/cid" xmlns:w16="http://schemas.microsoft.com/office/word/2018/wordml" xmlns:w16sdtdh="http://schemas.microsoft.com/office/word/2020/wordml/sdtdatahash" xmlns:w16se="http://schemas.microsoft.com/office/word/2015/wordml/symex" xmlns:wpg="http://schemas.microsoft.com/office/word/2010/wordprocessingGroup" xmlns:wpi="http://schemas.microsoft.com/office/word/2010/wordprocessingInk" xmlns:wne="http://schemas.microsoft.com/office/word/2006/wordml" xmlns:wps="http://schemas.microsoft.com/office/word/2010/wordprocessingShape" mc:Ignorable="w14 w15 w16se w16cid w16 w16cex w16sdtdh wp14">
+<w:document xmlns:wpc="http://schemas.microsoft.com/office/word/2010/wordprocessingCanvas" xmlns:cx="http://schemas.microsoft.com/office/drawing/2014/chartex" xmlns:cx1="http://schemas.microsoft.com/office/drawing/2015/9/8/chartex" xmlns:cx2="http://schemas.microsoft.com/office/drawing/2015/10/21/chartex" xmlns:cx3="http://schemas.microsoft.com/office/drawing/2016/5/9/chartex" xmlns:cx4="http://schemas.microsoft.com/office/drawing/2016/5/10/chartex" xmlns:cx5="http://schemas.microsoft.com/office/drawing/2016/5/11/chartex" xmlns:cx6="http://schemas.microsoft.com/office/drawing/2016/5/12/chartex" xmlns:cx7="http://schemas.microsoft.com/office/drawing/2016/5/13/chartex" xmlns:cx8="http://schemas.microsoft.com/office/drawing/2016/5/14/chartex" xmlns:mc="http://schemas.openxmlformats.org/markup-compatibility/2006" xmlns:aink="http://schemas.microsoft.com/office/drawing/2016/ink" xmlns:am3d="http://schemas.microsoft.com/office/drawing/2017/model3d" xmlns:o="urn:schemas-microsoft-com:office:office" xmlns:oel="http://schemas.microsoft.com/office/2019/extlst" xmlns:r="http://schemas.openxmlformats.org/officeDocument/2006/relationships" xmlns:m="http://schemas.openxmlformats.org/officeDocument/2006/math" xmlns:v="urn:schemas-microsoft-com:vml" xmlns:wp14="http://schemas.microsoft.com/office/word/2010/wordprocessingDrawing" xmlns:wp="http://schemas.openxmlformats.org/drawingml/2006/wordprocessingDrawing" xmlns:w10="urn:schemas-microsoft-com:office:word" xmlns:w="http://schemas.openxmlformats.org/wordprocessingml/2006/main" xmlns:w14="http://schemas.microsoft.com/office/word/2010/wordml" xmlns:w15="http://schemas.microsoft.com/office/word/2012/wordml" xmlns:w16cex="http://schemas.microsoft.com/office/word/2018/wordml/cex" xmlns:w16cid="http://schemas.microsoft.com/office/word/2016/wordml/cid" xmlns:w16="http://schemas.microsoft.com/office/word/2018/wordml" xmlns:w16du="http://schemas.microsoft.com/office/word/2023/wordml/word16du" xmlns:w16sdtdh="http://schemas.microsoft.com/office/word/2020/wordml/sdtdatahash" xmlns:w16sdtfl="http://schemas.microsoft.com/office/word/2024/wordml/sdtformatlock" xmlns:w16se="http://schemas.microsoft.com/office/word/2015/wordml/symex" xmlns:wpg="http://schemas.microsoft.com/office/word/2010/wordprocessingGroup" xmlns:wpi="http://schemas.microsoft.com/office/word/2010/wordprocessingInk" xmlns:wne="http://schemas.microsoft.com/office/word/2006/wordml" xmlns:wps="http://schemas.microsoft.com/office/word/2010/wordprocessingShape" mc:Ignorable="w14 w15 w16se w16cid w16 w16cex w16sdtdh w16sdtfl w16du wp14">
   <w:body>
     <w:p>
       <w:pPr>
@@ -2263,9 +2263,9 @@
           <w:szCs w:val="32"/>
         </w:rPr>
       </w:pPr>
-      <w:bookmarkStart w:id="1" w:name="_Toc532179969"/>
-      <w:bookmarkStart w:id="2" w:name="_Toc165969639"/>
-      <w:bookmarkStart w:id="3" w:name="_Toc195003251"/>
+      <w:bookmarkStart w:id="1" w:name="_Toc195003251"/>
+      <w:bookmarkStart w:id="2" w:name="_Toc532179969"/>
+      <w:bookmarkStart w:id="3" w:name="_Toc165969639"/>
       <w:r>
         <w:rPr>
           <w:sz w:val="32"/>
@@ -2274,7 +2274,7 @@
         <w:lastRenderedPageBreak/>
         <w:t>Introduction</w:t>
       </w:r>
-      <w:bookmarkEnd w:id="3"/>
+      <w:bookmarkEnd w:id="1"/>
     </w:p>
     <w:p>
       <w:pPr>
@@ -2343,8 +2343,8 @@
       </w:pPr>
       <w:bookmarkStart w:id="4" w:name="_Toc532179957"/>
       <w:bookmarkStart w:id="5" w:name="_Toc165969641"/>
-      <w:bookmarkEnd w:id="1"/>
       <w:bookmarkEnd w:id="2"/>
+      <w:bookmarkEnd w:id="3"/>
       <w:r>
         <w:br w:type="page"/>
       </w:r>
@@ -5200,6 +5200,848 @@
     <w:p>
       <w:pPr>
         <w:pStyle w:val="Retraitcorpsdetexte"/>
+        <w:ind w:left="567"/>
+        <w:rPr>
+          <w:sz w:val="22"/>
+          <w:szCs w:val="22"/>
+        </w:rPr>
+      </w:pPr>
+    </w:p>
+    <w:p>
+      <w:pPr>
+        <w:pStyle w:val="Retraitcorpsdetexte"/>
+        <w:ind w:left="567"/>
+        <w:rPr>
+          <w:b/>
+          <w:bCs/>
+          <w:sz w:val="22"/>
+          <w:szCs w:val="22"/>
+        </w:rPr>
+      </w:pPr>
+      <w:r>
+        <w:rPr>
+          <w:b/>
+          <w:bCs/>
+          <w:sz w:val="22"/>
+          <w:szCs w:val="22"/>
+        </w:rPr>
+        <w:lastRenderedPageBreak/>
+        <w:t xml:space="preserve">Analyse de la structure du code </w:t>
+      </w:r>
+    </w:p>
+    <w:p>
+      <w:pPr>
+        <w:pStyle w:val="Retraitcorpsdetexte"/>
+        <w:ind w:left="567"/>
+        <w:rPr>
+          <w:sz w:val="22"/>
+          <w:szCs w:val="22"/>
+        </w:rPr>
+      </w:pPr>
+      <w:r>
+        <w:rPr>
+          <w:sz w:val="22"/>
+          <w:szCs w:val="22"/>
+        </w:rPr>
+        <w:t>Nous avous développé notre application en plusieurs fichiers .js, les fichiers contenans des opérations importantes comme les controllers, les routes ou les modèles utilisent l’extension .js.</w:t>
+      </w:r>
+    </w:p>
+    <w:p>
+      <w:pPr>
+        <w:pStyle w:val="Retraitcorpsdetexte"/>
+        <w:ind w:left="567"/>
+        <w:rPr>
+          <w:sz w:val="22"/>
+          <w:szCs w:val="22"/>
+        </w:rPr>
+      </w:pPr>
+      <w:r>
+        <w:rPr>
+          <w:sz w:val="22"/>
+          <w:szCs w:val="22"/>
+        </w:rPr>
+        <w:t xml:space="preserve">Voici une image de la structure générale du projet : </w:t>
+      </w:r>
+    </w:p>
+    <w:p>
+      <w:pPr>
+        <w:pStyle w:val="Retraitcorpsdetexte"/>
+        <w:ind w:left="567"/>
+        <w:rPr>
+          <w:sz w:val="22"/>
+          <w:szCs w:val="22"/>
+        </w:rPr>
+      </w:pPr>
+      <w:r>
+        <w:rPr>
+          <w:sz w:val="22"/>
+          <w:szCs w:val="22"/>
+        </w:rPr>
+        <w:drawing>
+          <wp:inline distT="0" distB="0" distL="0" distR="0" wp14:anchorId="6405DD01" wp14:editId="1EAAA962">
+            <wp:extent cx="2857899" cy="2495898"/>
+            <wp:effectExtent l="0" t="0" r="0" b="0"/>
+            <wp:docPr id="898040249" name="Image 1" descr="Une image contenant texte, capture d’écran, Police, logiciel&#10;&#10;Le contenu généré par l’IA peut être incorrect."/>
+            <wp:cNvGraphicFramePr>
+              <a:graphicFrameLocks xmlns:a="http://schemas.openxmlformats.org/drawingml/2006/main" noChangeAspect="1"/>
+            </wp:cNvGraphicFramePr>
+            <a:graphic xmlns:a="http://schemas.openxmlformats.org/drawingml/2006/main">
+              <a:graphicData uri="http://schemas.openxmlformats.org/drawingml/2006/picture">
+                <pic:pic xmlns:pic="http://schemas.openxmlformats.org/drawingml/2006/picture">
+                  <pic:nvPicPr>
+                    <pic:cNvPr id="898040249" name="Image 1" descr="Une image contenant texte, capture d’écran, Police, logiciel&#10;&#10;Le contenu généré par l’IA peut être incorrect."/>
+                    <pic:cNvPicPr/>
+                  </pic:nvPicPr>
+                  <pic:blipFill>
+                    <a:blip r:embed="rId15"/>
+                    <a:stretch>
+                      <a:fillRect/>
+                    </a:stretch>
+                  </pic:blipFill>
+                  <pic:spPr>
+                    <a:xfrm>
+                      <a:off x="0" y="0"/>
+                      <a:ext cx="2857899" cy="2495898"/>
+                    </a:xfrm>
+                    <a:prstGeom prst="rect">
+                      <a:avLst/>
+                    </a:prstGeom>
+                  </pic:spPr>
+                </pic:pic>
+              </a:graphicData>
+            </a:graphic>
+          </wp:inline>
+        </w:drawing>
+      </w:r>
+    </w:p>
+    <w:p>
+      <w:pPr>
+        <w:pStyle w:val="Retraitcorpsdetexte"/>
+        <w:ind w:left="567"/>
+        <w:rPr>
+          <w:sz w:val="22"/>
+          <w:szCs w:val="22"/>
+        </w:rPr>
+      </w:pPr>
+    </w:p>
+    <w:p>
+      <w:pPr>
+        <w:pStyle w:val="Retraitcorpsdetexte"/>
+        <w:ind w:left="567"/>
+        <w:rPr>
+          <w:sz w:val="22"/>
+          <w:szCs w:val="22"/>
+        </w:rPr>
+      </w:pPr>
+      <w:r>
+        <w:rPr>
+          <w:sz w:val="22"/>
+          <w:szCs w:val="22"/>
+        </w:rPr>
+        <w:t>On peut voir les différents dossiers importants au bon fonctionnement du projet commme le dossier db, routes, controllers ou encore models. Ainsi que le fichier app qui permet d’initialiser les routes et le server lorsque l’on lance le projet, le helper qui sert juste a retourner un message + l’erreur dans les cas d’erreur ainsi que le fichier swagger utile a la docummentation.</w:t>
+      </w:r>
+    </w:p>
+    <w:p>
+      <w:pPr>
+        <w:pStyle w:val="Retraitcorpsdetexte"/>
+        <w:ind w:left="567"/>
+        <w:rPr>
+          <w:sz w:val="22"/>
+          <w:szCs w:val="22"/>
+        </w:rPr>
+      </w:pPr>
+    </w:p>
+    <w:p>
+      <w:pPr>
+        <w:pStyle w:val="Retraitcorpsdetexte"/>
+        <w:ind w:left="567"/>
+        <w:rPr>
+          <w:b/>
+          <w:bCs/>
+          <w:sz w:val="22"/>
+          <w:szCs w:val="22"/>
+        </w:rPr>
+      </w:pPr>
+      <w:r>
+        <w:rPr>
+          <w:b/>
+          <w:bCs/>
+          <w:sz w:val="22"/>
+          <w:szCs w:val="22"/>
+        </w:rPr>
+        <w:t>Dossier controller :</w:t>
+      </w:r>
+    </w:p>
+    <w:p>
+      <w:pPr>
+        <w:pStyle w:val="Retraitcorpsdetexte"/>
+        <w:ind w:left="567"/>
+        <w:rPr>
+          <w:b/>
+          <w:bCs/>
+          <w:sz w:val="22"/>
+          <w:szCs w:val="22"/>
+        </w:rPr>
+      </w:pPr>
+      <w:r>
+        <w:rPr>
+          <w:b/>
+          <w:bCs/>
+          <w:sz w:val="22"/>
+          <w:szCs w:val="22"/>
+        </w:rPr>
+        <w:drawing>
+          <wp:inline distT="0" distB="0" distL="0" distR="0" wp14:anchorId="0AA78F72" wp14:editId="249662B5">
+            <wp:extent cx="1724266" cy="1867161"/>
+            <wp:effectExtent l="0" t="0" r="9525" b="0"/>
+            <wp:docPr id="1217206021" name="Image 1" descr="Une image contenant texte, capture d’écran, Police&#10;&#10;Le contenu généré par l’IA peut être incorrect."/>
+            <wp:cNvGraphicFramePr>
+              <a:graphicFrameLocks xmlns:a="http://schemas.openxmlformats.org/drawingml/2006/main" noChangeAspect="1"/>
+            </wp:cNvGraphicFramePr>
+            <a:graphic xmlns:a="http://schemas.openxmlformats.org/drawingml/2006/main">
+              <a:graphicData uri="http://schemas.openxmlformats.org/drawingml/2006/picture">
+                <pic:pic xmlns:pic="http://schemas.openxmlformats.org/drawingml/2006/picture">
+                  <pic:nvPicPr>
+                    <pic:cNvPr id="1217206021" name="Image 1" descr="Une image contenant texte, capture d’écran, Police&#10;&#10;Le contenu généré par l’IA peut être incorrect."/>
+                    <pic:cNvPicPr/>
+                  </pic:nvPicPr>
+                  <pic:blipFill>
+                    <a:blip r:embed="rId16"/>
+                    <a:stretch>
+                      <a:fillRect/>
+                    </a:stretch>
+                  </pic:blipFill>
+                  <pic:spPr>
+                    <a:xfrm>
+                      <a:off x="0" y="0"/>
+                      <a:ext cx="1724266" cy="1867161"/>
+                    </a:xfrm>
+                    <a:prstGeom prst="rect">
+                      <a:avLst/>
+                    </a:prstGeom>
+                  </pic:spPr>
+                </pic:pic>
+              </a:graphicData>
+            </a:graphic>
+          </wp:inline>
+        </w:drawing>
+      </w:r>
+    </w:p>
+    <w:p>
+      <w:pPr>
+        <w:pStyle w:val="Retraitcorpsdetexte"/>
+        <w:ind w:left="567"/>
+        <w:rPr>
+          <w:sz w:val="22"/>
+          <w:szCs w:val="22"/>
+        </w:rPr>
+      </w:pPr>
+      <w:r>
+        <w:rPr>
+          <w:sz w:val="22"/>
+          <w:szCs w:val="22"/>
+        </w:rPr>
+        <w:t>le dossier controller contient tous les fichers contenant des méthodes qui permettront d’effectuer diverse opérations pour par exemple vérifier le token d’un user, ajouter un user dans la db etc, en fait toutes ces méthodes représentent toutes les actions effectuables dans l’application. Ils contiennent aussi un fichier private_key qui contient une clé privée qui va servir au chiffrement et déchiffrement des tokens jwt.</w:t>
+      </w:r>
+    </w:p>
+    <w:p>
+      <w:pPr>
+        <w:pStyle w:val="Retraitcorpsdetexte"/>
+        <w:ind w:left="567"/>
+        <w:rPr>
+          <w:sz w:val="22"/>
+          <w:szCs w:val="22"/>
+        </w:rPr>
+      </w:pPr>
+    </w:p>
+    <w:p>
+      <w:pPr>
+        <w:pStyle w:val="Retraitcorpsdetexte"/>
+        <w:ind w:left="567"/>
+        <w:rPr>
+          <w:sz w:val="22"/>
+          <w:szCs w:val="22"/>
+        </w:rPr>
+      </w:pPr>
+    </w:p>
+    <w:p>
+      <w:pPr>
+        <w:pStyle w:val="Retraitcorpsdetexte"/>
+        <w:ind w:left="567"/>
+        <w:rPr>
+          <w:sz w:val="22"/>
+          <w:szCs w:val="22"/>
+        </w:rPr>
+      </w:pPr>
+    </w:p>
+    <w:p>
+      <w:pPr>
+        <w:pStyle w:val="Retraitcorpsdetexte"/>
+        <w:ind w:left="567"/>
+        <w:rPr>
+          <w:sz w:val="22"/>
+          <w:szCs w:val="22"/>
+        </w:rPr>
+      </w:pPr>
+    </w:p>
+    <w:p>
+      <w:pPr>
+        <w:pStyle w:val="Retraitcorpsdetexte"/>
+        <w:ind w:left="567"/>
+        <w:rPr>
+          <w:sz w:val="22"/>
+          <w:szCs w:val="22"/>
+        </w:rPr>
+      </w:pPr>
+    </w:p>
+    <w:p>
+      <w:pPr>
+        <w:pStyle w:val="Retraitcorpsdetexte"/>
+        <w:ind w:left="567"/>
+        <w:rPr>
+          <w:sz w:val="22"/>
+          <w:szCs w:val="22"/>
+        </w:rPr>
+      </w:pPr>
+    </w:p>
+    <w:p>
+      <w:pPr>
+        <w:pStyle w:val="Retraitcorpsdetexte"/>
+        <w:ind w:left="567"/>
+        <w:rPr>
+          <w:sz w:val="22"/>
+          <w:szCs w:val="22"/>
+        </w:rPr>
+      </w:pPr>
+    </w:p>
+    <w:p>
+      <w:pPr>
+        <w:pStyle w:val="Retraitcorpsdetexte"/>
+        <w:ind w:left="567"/>
+        <w:rPr>
+          <w:b/>
+          <w:bCs/>
+          <w:sz w:val="22"/>
+          <w:szCs w:val="22"/>
+        </w:rPr>
+      </w:pPr>
+      <w:r>
+        <w:rPr>
+          <w:b/>
+          <w:bCs/>
+          <w:sz w:val="22"/>
+          <w:szCs w:val="22"/>
+        </w:rPr>
+        <w:lastRenderedPageBreak/>
+        <w:t>Dossier routes :</w:t>
+      </w:r>
+    </w:p>
+    <w:p>
+      <w:pPr>
+        <w:pStyle w:val="Retraitcorpsdetexte"/>
+        <w:ind w:left="567"/>
+        <w:rPr>
+          <w:sz w:val="22"/>
+          <w:szCs w:val="22"/>
+        </w:rPr>
+      </w:pPr>
+      <w:r>
+        <w:rPr>
+          <w:sz w:val="22"/>
+          <w:szCs w:val="22"/>
+        </w:rPr>
+        <w:drawing>
+          <wp:inline distT="0" distB="0" distL="0" distR="0" wp14:anchorId="68E94103" wp14:editId="7E0BE2FF">
+            <wp:extent cx="1505160" cy="3381847"/>
+            <wp:effectExtent l="0" t="0" r="0" b="9525"/>
+            <wp:docPr id="1904003066" name="Image 1" descr="Une image contenant texte, capture d’écran, Police, conception&#10;&#10;Le contenu généré par l’IA peut être incorrect."/>
+            <wp:cNvGraphicFramePr>
+              <a:graphicFrameLocks xmlns:a="http://schemas.openxmlformats.org/drawingml/2006/main" noChangeAspect="1"/>
+            </wp:cNvGraphicFramePr>
+            <a:graphic xmlns:a="http://schemas.openxmlformats.org/drawingml/2006/main">
+              <a:graphicData uri="http://schemas.openxmlformats.org/drawingml/2006/picture">
+                <pic:pic xmlns:pic="http://schemas.openxmlformats.org/drawingml/2006/picture">
+                  <pic:nvPicPr>
+                    <pic:cNvPr id="1904003066" name="Image 1" descr="Une image contenant texte, capture d’écran, Police, conception&#10;&#10;Le contenu généré par l’IA peut être incorrect."/>
+                    <pic:cNvPicPr/>
+                  </pic:nvPicPr>
+                  <pic:blipFill>
+                    <a:blip r:embed="rId17"/>
+                    <a:stretch>
+                      <a:fillRect/>
+                    </a:stretch>
+                  </pic:blipFill>
+                  <pic:spPr>
+                    <a:xfrm>
+                      <a:off x="0" y="0"/>
+                      <a:ext cx="1505160" cy="3381847"/>
+                    </a:xfrm>
+                    <a:prstGeom prst="rect">
+                      <a:avLst/>
+                    </a:prstGeom>
+                  </pic:spPr>
+                </pic:pic>
+              </a:graphicData>
+            </a:graphic>
+          </wp:inline>
+        </w:drawing>
+      </w:r>
+    </w:p>
+    <w:p>
+      <w:pPr>
+        <w:pStyle w:val="Retraitcorpsdetexte"/>
+        <w:ind w:left="567"/>
+        <w:rPr>
+          <w:sz w:val="22"/>
+          <w:szCs w:val="22"/>
+        </w:rPr>
+      </w:pPr>
+      <w:r>
+        <w:rPr>
+          <w:sz w:val="22"/>
+          <w:szCs w:val="22"/>
+        </w:rPr>
+        <w:t>Le dossier routes contient une arborescence de dossiers qui r</w:t>
+      </w:r>
+      <w:r>
+        <w:rPr>
+          <w:sz w:val="22"/>
+          <w:szCs w:val="22"/>
+        </w:rPr>
+        <w:t>é</w:t>
+      </w:r>
+      <w:r>
+        <w:rPr>
+          <w:sz w:val="22"/>
+          <w:szCs w:val="22"/>
+        </w:rPr>
+        <w:t xml:space="preserve">pertorient les différentes routes </w:t>
+      </w:r>
+      <w:r>
+        <w:rPr>
+          <w:sz w:val="22"/>
+          <w:szCs w:val="22"/>
+        </w:rPr>
+        <w:t>par</w:t>
+      </w:r>
+      <w:r>
+        <w:rPr>
+          <w:sz w:val="22"/>
+          <w:szCs w:val="22"/>
+        </w:rPr>
+        <w:t xml:space="preserve"> leur usage</w:t>
+      </w:r>
+      <w:r>
+        <w:rPr>
+          <w:sz w:val="22"/>
+          <w:szCs w:val="22"/>
+        </w:rPr>
+        <w:t>.</w:t>
+      </w:r>
+    </w:p>
+    <w:p>
+      <w:pPr>
+        <w:pStyle w:val="Retraitcorpsdetexte"/>
+        <w:ind w:left="567"/>
+        <w:rPr>
+          <w:sz w:val="22"/>
+          <w:szCs w:val="22"/>
+        </w:rPr>
+      </w:pPr>
+      <w:r>
+        <w:rPr>
+          <w:sz w:val="22"/>
+          <w:szCs w:val="22"/>
+        </w:rPr>
+        <w:t>Ces routes permettent d’accéder à des fonctions des controllers sous certaines conditions (être admin ou être connecté).</w:t>
+      </w:r>
+    </w:p>
+    <w:p>
+      <w:pPr>
+        <w:pStyle w:val="Retraitcorpsdetexte"/>
+        <w:ind w:left="567"/>
+        <w:rPr>
+          <w:sz w:val="22"/>
+          <w:szCs w:val="22"/>
+        </w:rPr>
+      </w:pPr>
+    </w:p>
+    <w:p>
+      <w:pPr>
+        <w:pStyle w:val="Retraitcorpsdetexte"/>
+        <w:ind w:left="567"/>
+        <w:rPr>
+          <w:b/>
+          <w:bCs/>
+          <w:sz w:val="22"/>
+          <w:szCs w:val="22"/>
+        </w:rPr>
+      </w:pPr>
+      <w:r>
+        <w:rPr>
+          <w:b/>
+          <w:bCs/>
+          <w:sz w:val="22"/>
+          <w:szCs w:val="22"/>
+        </w:rPr>
+        <w:t>Dossier models</w:t>
+      </w:r>
+    </w:p>
+    <w:p>
+      <w:pPr>
+        <w:pStyle w:val="Retraitcorpsdetexte"/>
+        <w:ind w:left="567"/>
+        <w:rPr>
+          <w:sz w:val="22"/>
+          <w:szCs w:val="22"/>
+        </w:rPr>
+      </w:pPr>
+      <w:r>
+        <w:rPr>
+          <w:sz w:val="22"/>
+          <w:szCs w:val="22"/>
+        </w:rPr>
+        <w:drawing>
+          <wp:inline distT="0" distB="0" distL="0" distR="0" wp14:anchorId="4670175F" wp14:editId="306EF28C">
+            <wp:extent cx="2381582" cy="1247949"/>
+            <wp:effectExtent l="0" t="0" r="0" b="9525"/>
+            <wp:docPr id="1811606956" name="Image 1" descr="Une image contenant texte, capture d’écran, Police, nombre&#10;&#10;Le contenu généré par l’IA peut être incorrect."/>
+            <wp:cNvGraphicFramePr>
+              <a:graphicFrameLocks xmlns:a="http://schemas.openxmlformats.org/drawingml/2006/main" noChangeAspect="1"/>
+            </wp:cNvGraphicFramePr>
+            <a:graphic xmlns:a="http://schemas.openxmlformats.org/drawingml/2006/main">
+              <a:graphicData uri="http://schemas.openxmlformats.org/drawingml/2006/picture">
+                <pic:pic xmlns:pic="http://schemas.openxmlformats.org/drawingml/2006/picture">
+                  <pic:nvPicPr>
+                    <pic:cNvPr id="1811606956" name="Image 1" descr="Une image contenant texte, capture d’écran, Police, nombre&#10;&#10;Le contenu généré par l’IA peut être incorrect."/>
+                    <pic:cNvPicPr/>
+                  </pic:nvPicPr>
+                  <pic:blipFill>
+                    <a:blip r:embed="rId18"/>
+                    <a:stretch>
+                      <a:fillRect/>
+                    </a:stretch>
+                  </pic:blipFill>
+                  <pic:spPr>
+                    <a:xfrm>
+                      <a:off x="0" y="0"/>
+                      <a:ext cx="2381582" cy="1247949"/>
+                    </a:xfrm>
+                    <a:prstGeom prst="rect">
+                      <a:avLst/>
+                    </a:prstGeom>
+                  </pic:spPr>
+                </pic:pic>
+              </a:graphicData>
+            </a:graphic>
+          </wp:inline>
+        </w:drawing>
+      </w:r>
+    </w:p>
+    <w:p>
+      <w:pPr>
+        <w:pStyle w:val="Retraitcorpsdetexte"/>
+        <w:ind w:left="567"/>
+        <w:rPr>
+          <w:sz w:val="22"/>
+          <w:szCs w:val="22"/>
+        </w:rPr>
+      </w:pPr>
+      <w:r>
+        <w:rPr>
+          <w:sz w:val="22"/>
+          <w:szCs w:val="22"/>
+        </w:rPr>
+        <w:t>Le dossier models contient les différents models qui vont servir à l’ORM (sequelise dans notre cas) de définir les données lorsque l’on va vouloir entrer des données dans la db, par exemple si une données est obligatoire ou le type d’une donnée qui au final représentent les attributs d’une table dans la db. Chque fichier représente donc une table et ses attributs. Les models seront ensuite utilisés par nos controllers pour entrer des données conforme dans la db.</w:t>
+      </w:r>
+    </w:p>
+    <w:p>
+      <w:pPr>
+        <w:pStyle w:val="Retraitcorpsdetexte"/>
+        <w:ind w:left="567"/>
+        <w:rPr>
+          <w:sz w:val="22"/>
+          <w:szCs w:val="22"/>
+        </w:rPr>
+      </w:pPr>
+    </w:p>
+    <w:p>
+      <w:pPr>
+        <w:pStyle w:val="Retraitcorpsdetexte"/>
+        <w:ind w:left="567"/>
+        <w:rPr>
+          <w:sz w:val="22"/>
+          <w:szCs w:val="22"/>
+        </w:rPr>
+      </w:pPr>
+    </w:p>
+    <w:p>
+      <w:pPr>
+        <w:pStyle w:val="Retraitcorpsdetexte"/>
+        <w:ind w:left="567"/>
+        <w:rPr>
+          <w:sz w:val="22"/>
+          <w:szCs w:val="22"/>
+        </w:rPr>
+      </w:pPr>
+    </w:p>
+    <w:p>
+      <w:pPr>
+        <w:pStyle w:val="Retraitcorpsdetexte"/>
+        <w:ind w:left="567"/>
+        <w:rPr>
+          <w:sz w:val="22"/>
+          <w:szCs w:val="22"/>
+        </w:rPr>
+      </w:pPr>
+    </w:p>
+    <w:p>
+      <w:pPr>
+        <w:pStyle w:val="Retraitcorpsdetexte"/>
+        <w:ind w:left="567"/>
+        <w:rPr>
+          <w:sz w:val="22"/>
+          <w:szCs w:val="22"/>
+        </w:rPr>
+      </w:pPr>
+    </w:p>
+    <w:p>
+      <w:pPr>
+        <w:pStyle w:val="Retraitcorpsdetexte"/>
+        <w:ind w:left="567"/>
+        <w:rPr>
+          <w:sz w:val="22"/>
+          <w:szCs w:val="22"/>
+        </w:rPr>
+      </w:pPr>
+    </w:p>
+    <w:p>
+      <w:pPr>
+        <w:pStyle w:val="Retraitcorpsdetexte"/>
+        <w:ind w:left="567"/>
+        <w:rPr>
+          <w:sz w:val="22"/>
+          <w:szCs w:val="22"/>
+        </w:rPr>
+      </w:pPr>
+    </w:p>
+    <w:p>
+      <w:pPr>
+        <w:pStyle w:val="Retraitcorpsdetexte"/>
+        <w:ind w:left="567"/>
+        <w:rPr>
+          <w:sz w:val="22"/>
+          <w:szCs w:val="22"/>
+        </w:rPr>
+      </w:pPr>
+    </w:p>
+    <w:p>
+      <w:pPr>
+        <w:pStyle w:val="Retraitcorpsdetexte"/>
+        <w:ind w:left="567"/>
+        <w:rPr>
+          <w:sz w:val="22"/>
+          <w:szCs w:val="22"/>
+        </w:rPr>
+      </w:pPr>
+    </w:p>
+    <w:p>
+      <w:pPr>
+        <w:pStyle w:val="Retraitcorpsdetexte"/>
+        <w:ind w:left="567"/>
+        <w:rPr>
+          <w:sz w:val="22"/>
+          <w:szCs w:val="22"/>
+        </w:rPr>
+      </w:pPr>
+    </w:p>
+    <w:p>
+      <w:pPr>
+        <w:pStyle w:val="Retraitcorpsdetexte"/>
+        <w:ind w:left="567"/>
+        <w:rPr>
+          <w:sz w:val="22"/>
+          <w:szCs w:val="22"/>
+        </w:rPr>
+      </w:pPr>
+    </w:p>
+    <w:p>
+      <w:pPr>
+        <w:pStyle w:val="Retraitcorpsdetexte"/>
+        <w:ind w:left="567"/>
+        <w:rPr>
+          <w:sz w:val="22"/>
+          <w:szCs w:val="22"/>
+        </w:rPr>
+      </w:pPr>
+      <w:r>
+        <w:rPr>
+          <w:b/>
+          <w:bCs/>
+          <w:sz w:val="22"/>
+          <w:szCs w:val="22"/>
+        </w:rPr>
+        <w:lastRenderedPageBreak/>
+        <w:t>Dossier db :</w:t>
+      </w:r>
+    </w:p>
+    <w:p>
+      <w:pPr>
+        <w:pStyle w:val="Retraitcorpsdetexte"/>
+        <w:ind w:left="567"/>
+        <w:rPr>
+          <w:sz w:val="22"/>
+          <w:szCs w:val="22"/>
+        </w:rPr>
+      </w:pPr>
+      <w:r>
+        <w:rPr>
+          <w:sz w:val="22"/>
+          <w:szCs w:val="22"/>
+        </w:rPr>
+        <w:drawing>
+          <wp:inline distT="0" distB="0" distL="0" distR="0" wp14:anchorId="6DA2135C" wp14:editId="556E2DC6">
+            <wp:extent cx="1543265" cy="1495634"/>
+            <wp:effectExtent l="0" t="0" r="0" b="9525"/>
+            <wp:docPr id="2084902979" name="Image 1" descr="Une image contenant texte, capture d’écran, Police, nombre&#10;&#10;Le contenu généré par l’IA peut être incorrect."/>
+            <wp:cNvGraphicFramePr>
+              <a:graphicFrameLocks xmlns:a="http://schemas.openxmlformats.org/drawingml/2006/main" noChangeAspect="1"/>
+            </wp:cNvGraphicFramePr>
+            <a:graphic xmlns:a="http://schemas.openxmlformats.org/drawingml/2006/main">
+              <a:graphicData uri="http://schemas.openxmlformats.org/drawingml/2006/picture">
+                <pic:pic xmlns:pic="http://schemas.openxmlformats.org/drawingml/2006/picture">
+                  <pic:nvPicPr>
+                    <pic:cNvPr id="2084902979" name="Image 1" descr="Une image contenant texte, capture d’écran, Police, nombre&#10;&#10;Le contenu généré par l’IA peut être incorrect."/>
+                    <pic:cNvPicPr/>
+                  </pic:nvPicPr>
+                  <pic:blipFill>
+                    <a:blip r:embed="rId19"/>
+                    <a:stretch>
+                      <a:fillRect/>
+                    </a:stretch>
+                  </pic:blipFill>
+                  <pic:spPr>
+                    <a:xfrm>
+                      <a:off x="0" y="0"/>
+                      <a:ext cx="1543265" cy="1495634"/>
+                    </a:xfrm>
+                    <a:prstGeom prst="rect">
+                      <a:avLst/>
+                    </a:prstGeom>
+                  </pic:spPr>
+                </pic:pic>
+              </a:graphicData>
+            </a:graphic>
+          </wp:inline>
+        </w:drawing>
+      </w:r>
+    </w:p>
+    <w:p>
+      <w:pPr>
+        <w:pStyle w:val="Retraitcorpsdetexte"/>
+        <w:ind w:left="567"/>
+        <w:rPr>
+          <w:sz w:val="22"/>
+          <w:szCs w:val="22"/>
+        </w:rPr>
+      </w:pPr>
+      <w:r>
+        <w:rPr>
+          <w:sz w:val="22"/>
+          <w:szCs w:val="22"/>
+        </w:rPr>
+        <w:t>Le dossier db contient des mocks pour chaque table de la db aisni que le fichier sequelise.</w:t>
+      </w:r>
+    </w:p>
+    <w:p>
+      <w:pPr>
+        <w:pStyle w:val="Retraitcorpsdetexte"/>
+        <w:ind w:left="567"/>
+        <w:rPr>
+          <w:sz w:val="22"/>
+          <w:szCs w:val="22"/>
+        </w:rPr>
+      </w:pPr>
+      <w:r>
+        <w:rPr>
+          <w:sz w:val="22"/>
+          <w:szCs w:val="22"/>
+        </w:rPr>
+        <w:t>Les mocks sont simplement des données factices que l’on va entrer dans la db lors de son initialisation pour ne pas qu’elle soit vide et donc avoir des données de test.</w:t>
+      </w:r>
+    </w:p>
+    <w:p>
+      <w:pPr>
+        <w:pStyle w:val="Retraitcorpsdetexte"/>
+        <w:ind w:left="567"/>
+        <w:rPr>
+          <w:sz w:val="22"/>
+          <w:szCs w:val="22"/>
+        </w:rPr>
+      </w:pPr>
+      <w:r>
+        <w:rPr>
+          <w:sz w:val="22"/>
+          <w:szCs w:val="22"/>
+        </w:rPr>
+        <w:t>Le fichier sequeilise contient la méthode initDB qui va initialiser notre db avec les mocks via plusieurs méthodes (une méthode par mock) qui utilisent les donnée des mocks ainsi que les models pour créer les données dans la db.</w:t>
+      </w:r>
+    </w:p>
+    <w:p>
+      <w:pPr>
+        <w:pStyle w:val="Retraitcorpsdetexte"/>
+        <w:ind w:left="567"/>
+        <w:rPr>
+          <w:sz w:val="22"/>
+          <w:szCs w:val="22"/>
+        </w:rPr>
+      </w:pPr>
+    </w:p>
+    <w:p>
+      <w:pPr>
+        <w:pStyle w:val="Retraitcorpsdetexte"/>
+        <w:ind w:left="567"/>
+        <w:rPr>
+          <w:sz w:val="22"/>
+          <w:szCs w:val="22"/>
+        </w:rPr>
+      </w:pPr>
+      <w:r>
+        <w:rPr>
+          <w:sz w:val="22"/>
+          <w:szCs w:val="22"/>
+        </w:rPr>
+        <w:t>Les dossiers validators et views sont inutiles mais seront utile dans la suite du projet.</w:t>
+      </w:r>
+    </w:p>
+    <w:p>
+      <w:pPr>
+        <w:rPr>
+          <w:sz w:val="22"/>
+          <w:szCs w:val="22"/>
+        </w:rPr>
+      </w:pPr>
+      <w:r>
+        <w:rPr>
+          <w:sz w:val="22"/>
+          <w:szCs w:val="22"/>
+        </w:rPr>
+        <w:br w:type="page"/>
+      </w:r>
+    </w:p>
+    <w:p>
+      <w:pPr>
+        <w:pStyle w:val="Retraitcorpsdetexte"/>
+        <w:ind w:left="567"/>
+        <w:rPr>
+          <w:sz w:val="22"/>
+          <w:szCs w:val="22"/>
+        </w:rPr>
+      </w:pPr>
+    </w:p>
+    <w:p>
+      <w:pPr>
+        <w:pStyle w:val="Retraitcorpsdetexte"/>
         <w:rPr>
           <w:sz w:val="22"/>
           <w:szCs w:val="22"/>
@@ -5216,7 +6058,6 @@
       <w:bookmarkStart w:id="13" w:name="_Toc195003256"/>
       <w:bookmarkEnd w:id="10"/>
       <w:r>
-        <w:lastRenderedPageBreak/>
         <w:t>Réalisation</w:t>
       </w:r>
       <w:bookmarkEnd w:id="11"/>
@@ -5247,7 +6088,28 @@
           <w:sz w:val="22"/>
           <w:szCs w:val="22"/>
         </w:rPr>
-        <w:t>L'authentification repose sur JWT (JSON Web Token) pour assurer une gestion sécurisée des accès utilisateur</w:t>
+        <w:t xml:space="preserve">L'authentification repose sur </w:t>
+      </w:r>
+      <w:r>
+        <w:rPr>
+          <w:sz w:val="22"/>
+          <w:szCs w:val="22"/>
+        </w:rPr>
+        <w:t xml:space="preserve">les </w:t>
+      </w:r>
+      <w:r>
+        <w:rPr>
+          <w:sz w:val="22"/>
+          <w:szCs w:val="22"/>
+        </w:rPr>
+        <w:t>JWT (JSON Web Token) pour assurer une gestion sécurisée des accès utilisateur</w:t>
+      </w:r>
+      <w:r>
+        <w:rPr>
+          <w:sz w:val="22"/>
+          <w:szCs w:val="22"/>
+        </w:rPr>
+        <w:t>.</w:t>
       </w:r>
     </w:p>
     <w:p>
@@ -5262,22 +6124,6 @@
     </w:p>
     <w:p>
       <w:pPr>
-        <w:pStyle w:val="Titre2"/>
-      </w:pPr>
-      <w:bookmarkStart w:id="15" w:name="_Toc195003258"/>
-      <w:r>
-        <w:t xml:space="preserve">Maquettes </w:t>
-      </w:r>
-      <w:r>
-        <w:t>–</w:t>
-      </w:r>
-      <w:r>
-        <w:t xml:space="preserve"> Figma</w:t>
-      </w:r>
-      <w:bookmarkEnd w:id="15"/>
-    </w:p>
-    <w:p>
-      <w:pPr>
         <w:pStyle w:val="Retraitcorpsdetexte"/>
         <w:ind w:left="567"/>
         <w:rPr>
@@ -5290,7 +6136,102 @@
           <w:sz w:val="22"/>
           <w:szCs w:val="22"/>
         </w:rPr>
-        <w:t>Pour visualiser la maquette de notre projet, vous pouvez consulter notre prototype interactif disponible sur Figma en cliquant sur le lien ci-dessous :</w:t>
+        <w:t>Voici comment cela fonctionne dans notre code :</w:t>
+      </w:r>
+    </w:p>
+    <w:p>
+      <w:pPr>
+        <w:pStyle w:val="Retraitcorpsdetexte"/>
+        <w:ind w:left="567"/>
+        <w:rPr>
+          <w:sz w:val="22"/>
+          <w:szCs w:val="22"/>
+        </w:rPr>
+      </w:pPr>
+    </w:p>
+    <w:p>
+      <w:pPr>
+        <w:pStyle w:val="Retraitcorpsdetexte"/>
+        <w:ind w:left="567"/>
+        <w:rPr>
+          <w:sz w:val="22"/>
+          <w:szCs w:val="22"/>
+        </w:rPr>
+      </w:pPr>
+      <w:r>
+        <w:rPr>
+          <w:sz w:val="22"/>
+          <w:szCs w:val="22"/>
+        </w:rPr>
+        <w:drawing>
+          <wp:inline distT="0" distB="0" distL="0" distR="0" wp14:anchorId="58A369C1" wp14:editId="30E8D766">
+            <wp:extent cx="5759450" cy="1682115"/>
+            <wp:effectExtent l="0" t="0" r="0" b="0"/>
+            <wp:docPr id="248228323" name="Image 1" descr="Une image contenant texte, capture d’écran, Police&#10;&#10;Le contenu généré par l’IA peut être incorrect."/>
+            <wp:cNvGraphicFramePr>
+              <a:graphicFrameLocks xmlns:a="http://schemas.openxmlformats.org/drawingml/2006/main" noChangeAspect="1"/>
+            </wp:cNvGraphicFramePr>
+            <a:graphic xmlns:a="http://schemas.openxmlformats.org/drawingml/2006/main">
+              <a:graphicData uri="http://schemas.openxmlformats.org/drawingml/2006/picture">
+                <pic:pic xmlns:pic="http://schemas.openxmlformats.org/drawingml/2006/picture">
+                  <pic:nvPicPr>
+                    <pic:cNvPr id="248228323" name="Image 1" descr="Une image contenant texte, capture d’écran, Police&#10;&#10;Le contenu généré par l’IA peut être incorrect."/>
+                    <pic:cNvPicPr/>
+                  </pic:nvPicPr>
+                  <pic:blipFill>
+                    <a:blip r:embed="rId20"/>
+                    <a:stretch>
+                      <a:fillRect/>
+                    </a:stretch>
+                  </pic:blipFill>
+                  <pic:spPr>
+                    <a:xfrm>
+                      <a:off x="0" y="0"/>
+                      <a:ext cx="5759450" cy="1682115"/>
+                    </a:xfrm>
+                    <a:prstGeom prst="rect">
+                      <a:avLst/>
+                    </a:prstGeom>
+                  </pic:spPr>
+                </pic:pic>
+              </a:graphicData>
+            </a:graphic>
+          </wp:inline>
+        </w:drawing>
+      </w:r>
+    </w:p>
+    <w:p>
+      <w:pPr>
+        <w:pStyle w:val="Retraitcorpsdetexte"/>
+        <w:ind w:left="567"/>
+        <w:rPr>
+          <w:sz w:val="22"/>
+          <w:szCs w:val="22"/>
+        </w:rPr>
+      </w:pPr>
+    </w:p>
+    <w:p>
+      <w:pPr>
+        <w:pStyle w:val="Retraitcorpsdetexte"/>
+        <w:ind w:left="567"/>
+        <w:rPr>
+          <w:sz w:val="22"/>
+          <w:szCs w:val="22"/>
+        </w:rPr>
+      </w:pPr>
+      <w:r>
+        <w:rPr>
+          <w:sz w:val="22"/>
+          <w:szCs w:val="22"/>
+        </w:rPr>
+        <w:t>On commence par importer jwt qui va servir a encoder/décoder des jetons jwt, ainsi que la privatekey que la fonction jwt</w:t>
+      </w:r>
+      <w:r>
+        <w:rPr>
+          <w:sz w:val="22"/>
+          <w:szCs w:val="22"/>
+        </w:rPr>
+        <w:t>.verify</w:t>
       </w:r>
       <w:r>
         <w:rPr>
@@ -5299,30 +6240,660 @@
         </w:rPr>
         <w:t xml:space="preserve"> </w:t>
       </w:r>
-      <w:hyperlink r:id="rId15" w:history="1">
+      <w:r>
+        <w:rPr>
+          <w:sz w:val="22"/>
+          <w:szCs w:val="22"/>
+        </w:rPr>
+        <w:t>va utiliser pour décoder le token et ainsi verifier si il est valide.</w:t>
+      </w:r>
+    </w:p>
+    <w:p>
+      <w:pPr>
+        <w:pStyle w:val="Retraitcorpsdetexte"/>
+        <w:ind w:left="567"/>
+        <w:rPr>
+          <w:sz w:val="22"/>
+          <w:szCs w:val="22"/>
+        </w:rPr>
+      </w:pPr>
+      <w:r>
+        <w:rPr>
+          <w:sz w:val="22"/>
+          <w:szCs w:val="22"/>
+        </w:rPr>
+        <w:t>La fonction auth est déclarée puis la constante authorisationHeader est déclarée, elle va prendre le header appelé « authorization », le contenu est simple, c’est un string avec le bearer + token comme ainsi :</w:t>
+      </w:r>
+    </w:p>
+    <w:p>
+      <w:pPr>
+        <w:pStyle w:val="Retraitcorpsdetexte"/>
+        <w:ind w:left="567"/>
+        <w:rPr>
+          <w:sz w:val="22"/>
+          <w:szCs w:val="22"/>
+        </w:rPr>
+      </w:pPr>
+      <w:r>
+        <w:rPr>
+          <w:noProof/>
+          <w:sz w:val="22"/>
+          <w:szCs w:val="22"/>
+        </w:rPr>
+        <w:drawing>
+          <wp:inline distT="0" distB="0" distL="0" distR="0" wp14:anchorId="1A5D01E7" wp14:editId="742E4F6A">
+            <wp:extent cx="3419475" cy="2867025"/>
+            <wp:effectExtent l="0" t="0" r="9525" b="9525"/>
+            <wp:docPr id="1674727035" name="Image 1"/>
+            <wp:cNvGraphicFramePr>
+              <a:graphicFrameLocks xmlns:a="http://schemas.openxmlformats.org/drawingml/2006/main" noChangeAspect="1"/>
+            </wp:cNvGraphicFramePr>
+            <a:graphic xmlns:a="http://schemas.openxmlformats.org/drawingml/2006/main">
+              <a:graphicData uri="http://schemas.openxmlformats.org/drawingml/2006/picture">
+                <pic:pic xmlns:pic="http://schemas.openxmlformats.org/drawingml/2006/picture">
+                  <pic:nvPicPr>
+                    <pic:cNvPr id="0" name="Picture 2"/>
+                    <pic:cNvPicPr>
+                      <a:picLocks noChangeAspect="1" noChangeArrowheads="1"/>
+                    </pic:cNvPicPr>
+                  </pic:nvPicPr>
+                  <pic:blipFill>
+                    <a:blip r:embed="rId21">
+                      <a:extLst>
+                        <a:ext uri="{28A0092B-C50C-407E-A947-70E740481C1C}">
+                          <a14:useLocalDpi xmlns:a14="http://schemas.microsoft.com/office/drawing/2010/main" val="0"/>
+                        </a:ext>
+                      </a:extLst>
+                    </a:blip>
+                    <a:srcRect/>
+                    <a:stretch>
+                      <a:fillRect/>
+                    </a:stretch>
+                  </pic:blipFill>
+                  <pic:spPr bwMode="auto">
+                    <a:xfrm>
+                      <a:off x="0" y="0"/>
+                      <a:ext cx="3419475" cy="2867025"/>
+                    </a:xfrm>
+                    <a:prstGeom prst="rect">
+                      <a:avLst/>
+                    </a:prstGeom>
+                    <a:noFill/>
+                    <a:ln>
+                      <a:noFill/>
+                    </a:ln>
+                  </pic:spPr>
+                </pic:pic>
+              </a:graphicData>
+            </a:graphic>
+          </wp:inline>
+        </w:drawing>
+      </w:r>
+    </w:p>
+    <w:p>
+      <w:pPr>
+        <w:pStyle w:val="Retraitcorpsdetexte"/>
+        <w:ind w:left="567"/>
+        <w:rPr>
+          <w:sz w:val="22"/>
+          <w:szCs w:val="22"/>
+        </w:rPr>
+      </w:pPr>
+    </w:p>
+    <w:p>
+      <w:pPr>
+        <w:pStyle w:val="Retraitcorpsdetexte"/>
+        <w:ind w:left="567"/>
+        <w:rPr>
+          <w:sz w:val="22"/>
+          <w:szCs w:val="22"/>
+        </w:rPr>
+      </w:pPr>
+    </w:p>
+    <w:p>
+      <w:pPr>
+        <w:pStyle w:val="Retraitcorpsdetexte"/>
+        <w:ind w:left="567"/>
+        <w:rPr>
+          <w:sz w:val="22"/>
+          <w:szCs w:val="22"/>
+        </w:rPr>
+      </w:pPr>
+      <w:r>
+        <w:rPr>
+          <w:sz w:val="22"/>
+          <w:szCs w:val="22"/>
+        </w:rPr>
+        <w:t>Puis si authorisationHeader est null (donc qu’il n’y a pas de token) un message d’erreur est envoyé.</w:t>
+      </w:r>
+    </w:p>
+    <w:p>
+      <w:pPr>
+        <w:pStyle w:val="Retraitcorpsdetexte"/>
+        <w:ind w:left="567"/>
+        <w:rPr>
+          <w:sz w:val="22"/>
+          <w:szCs w:val="22"/>
+        </w:rPr>
+      </w:pPr>
+    </w:p>
+    <w:p>
+      <w:pPr>
+        <w:pStyle w:val="Retraitcorpsdetexte"/>
+        <w:ind w:left="567"/>
+        <w:rPr>
+          <w:sz w:val="22"/>
+          <w:szCs w:val="22"/>
+        </w:rPr>
+      </w:pPr>
+    </w:p>
+    <w:p>
+      <w:pPr>
+        <w:pStyle w:val="Retraitcorpsdetexte"/>
+        <w:ind w:left="567"/>
+        <w:rPr>
+          <w:sz w:val="22"/>
+          <w:szCs w:val="22"/>
+        </w:rPr>
+      </w:pPr>
+      <w:r>
+        <w:rPr>
+          <w:sz w:val="22"/>
+          <w:szCs w:val="22"/>
+        </w:rPr>
+        <w:lastRenderedPageBreak/>
+        <w:t>Ensuite si la variable n’est pas null:</w:t>
+      </w:r>
+    </w:p>
+    <w:p>
+      <w:pPr>
+        <w:pStyle w:val="Retraitcorpsdetexte"/>
+        <w:ind w:left="567"/>
+        <w:rPr>
+          <w:sz w:val="22"/>
+          <w:szCs w:val="22"/>
+        </w:rPr>
+      </w:pPr>
+      <w:r>
+        <w:rPr>
+          <w:sz w:val="22"/>
+          <w:szCs w:val="22"/>
+        </w:rPr>
+        <w:drawing>
+          <wp:inline distT="0" distB="0" distL="0" distR="0" wp14:anchorId="2F1F2BDD" wp14:editId="1E8BE6C2">
+            <wp:extent cx="5759450" cy="3300730"/>
+            <wp:effectExtent l="0" t="0" r="0" b="0"/>
+            <wp:docPr id="577394868" name="Image 1" descr="Une image contenant texte, capture d’écran, logiciel, Police&#10;&#10;Le contenu généré par l’IA peut être incorrect."/>
+            <wp:cNvGraphicFramePr>
+              <a:graphicFrameLocks xmlns:a="http://schemas.openxmlformats.org/drawingml/2006/main" noChangeAspect="1"/>
+            </wp:cNvGraphicFramePr>
+            <a:graphic xmlns:a="http://schemas.openxmlformats.org/drawingml/2006/main">
+              <a:graphicData uri="http://schemas.openxmlformats.org/drawingml/2006/picture">
+                <pic:pic xmlns:pic="http://schemas.openxmlformats.org/drawingml/2006/picture">
+                  <pic:nvPicPr>
+                    <pic:cNvPr id="577394868" name="Image 1" descr="Une image contenant texte, capture d’écran, logiciel, Police&#10;&#10;Le contenu généré par l’IA peut être incorrect."/>
+                    <pic:cNvPicPr/>
+                  </pic:nvPicPr>
+                  <pic:blipFill>
+                    <a:blip r:embed="rId22"/>
+                    <a:stretch>
+                      <a:fillRect/>
+                    </a:stretch>
+                  </pic:blipFill>
+                  <pic:spPr>
+                    <a:xfrm>
+                      <a:off x="0" y="0"/>
+                      <a:ext cx="5759450" cy="3300730"/>
+                    </a:xfrm>
+                    <a:prstGeom prst="rect">
+                      <a:avLst/>
+                    </a:prstGeom>
+                  </pic:spPr>
+                </pic:pic>
+              </a:graphicData>
+            </a:graphic>
+          </wp:inline>
+        </w:drawing>
+      </w:r>
+    </w:p>
+    <w:p>
+      <w:pPr>
+        <w:pStyle w:val="Retraitcorpsdetexte"/>
+        <w:ind w:left="567"/>
+        <w:rPr>
+          <w:sz w:val="22"/>
+          <w:szCs w:val="22"/>
+        </w:rPr>
+      </w:pPr>
+    </w:p>
+    <w:p>
+      <w:pPr>
+        <w:pStyle w:val="Retraitcorpsdetexte"/>
+        <w:ind w:left="567"/>
+        <w:rPr>
+          <w:sz w:val="22"/>
+          <w:szCs w:val="22"/>
+        </w:rPr>
+      </w:pPr>
+      <w:r>
+        <w:rPr>
+          <w:sz w:val="22"/>
+          <w:szCs w:val="22"/>
+        </w:rPr>
+        <w:t>Une constante « token » va être crée contenant uniquement le token et pas le mot « bearer ».</w:t>
+      </w:r>
+    </w:p>
+    <w:p>
+      <w:pPr>
+        <w:pStyle w:val="Retraitcorpsdetexte"/>
+        <w:ind w:left="567"/>
+        <w:rPr>
+          <w:sz w:val="22"/>
+          <w:szCs w:val="22"/>
+        </w:rPr>
+      </w:pPr>
+    </w:p>
+    <w:p>
+      <w:pPr>
+        <w:pStyle w:val="Retraitcorpsdetexte"/>
+        <w:ind w:left="567"/>
+        <w:rPr>
+          <w:sz w:val="22"/>
+          <w:szCs w:val="22"/>
+        </w:rPr>
+      </w:pPr>
+      <w:r>
+        <w:rPr>
+          <w:sz w:val="22"/>
+          <w:szCs w:val="22"/>
+        </w:rPr>
+        <w:t>Ensuite,</w:t>
+      </w:r>
+      <w:r>
+        <w:rPr>
+          <w:sz w:val="22"/>
+          <w:szCs w:val="22"/>
+        </w:rPr>
+        <w:t xml:space="preserve"> le token va être vérifié avec la fonction jwt,verify et la privatekey, si il y a une erreur, le processus s’arrête et un message est envoyé.</w:t>
+      </w:r>
+    </w:p>
+    <w:p>
+      <w:pPr>
+        <w:pStyle w:val="Retraitcorpsdetexte"/>
+        <w:ind w:left="567"/>
+        <w:rPr>
+          <w:sz w:val="22"/>
+          <w:szCs w:val="22"/>
+        </w:rPr>
+      </w:pPr>
+      <w:r>
+        <w:rPr>
+          <w:sz w:val="22"/>
+          <w:szCs w:val="22"/>
+        </w:rPr>
+        <w:t>Puis si l’id user de la requête correspond avec l’id trouvé dans le token et qu’il y a un id, la fonction next() s’execute (elle permet a la route de passer a la fonction suivante) sinon, un message d’erreur est envoyé.</w:t>
+      </w:r>
+    </w:p>
+    <w:p>
+      <w:pPr>
+        <w:pStyle w:val="Retraitcorpsdetexte"/>
+        <w:ind w:left="567"/>
+        <w:rPr>
+          <w:sz w:val="22"/>
+          <w:szCs w:val="22"/>
+        </w:rPr>
+      </w:pPr>
+      <w:r>
+        <w:rPr>
+          <w:sz w:val="22"/>
+          <w:szCs w:val="22"/>
+        </w:rPr>
+        <w:t>J’ai choisi d’utiliser la fonction next car c’est ce qui me paraissait le plus court et adapté pour les routes, pour que chaque route doive passer par la fonction d’authentification et ainsi garantir la sécurité de celle-ci.</w:t>
+      </w:r>
+    </w:p>
+    <w:p>
+      <w:pPr>
+        <w:pStyle w:val="Retraitcorpsdetexte"/>
+        <w:ind w:left="567"/>
+        <w:rPr>
+          <w:sz w:val="22"/>
+          <w:szCs w:val="22"/>
+        </w:rPr>
+      </w:pPr>
+    </w:p>
+    <w:p>
+      <w:pPr>
+        <w:pStyle w:val="Retraitcorpsdetexte"/>
+        <w:ind w:left="567"/>
+        <w:rPr>
+          <w:b/>
+          <w:bCs/>
+          <w:sz w:val="22"/>
+          <w:szCs w:val="22"/>
+        </w:rPr>
+      </w:pPr>
+      <w:r>
+        <w:rPr>
+          <w:b/>
+          <w:bCs/>
+          <w:sz w:val="22"/>
+          <w:szCs w:val="22"/>
+        </w:rPr>
+        <w:t>L'algorithme utilisé pour gérer la gestion des rôles</w:t>
+      </w:r>
+    </w:p>
+    <w:p>
+      <w:pPr>
+        <w:pStyle w:val="Retraitcorpsdetexte"/>
+        <w:ind w:left="567"/>
+        <w:rPr>
+          <w:sz w:val="22"/>
+          <w:szCs w:val="22"/>
+        </w:rPr>
+      </w:pPr>
+      <w:r>
+        <w:rPr>
+          <w:sz w:val="22"/>
+          <w:szCs w:val="22"/>
+        </w:rPr>
+        <w:t xml:space="preserve">Lorsqu'un utilisateur est </w:t>
+      </w:r>
+      <w:r>
+        <w:rPr>
+          <w:sz w:val="22"/>
+          <w:szCs w:val="22"/>
+        </w:rPr>
+        <w:t>créé</w:t>
+      </w:r>
+      <w:r>
+        <w:rPr>
+          <w:sz w:val="22"/>
+          <w:szCs w:val="22"/>
+        </w:rPr>
+        <w:t>, il est défini</w:t>
+      </w:r>
+      <w:r>
+        <w:rPr>
+          <w:sz w:val="22"/>
+          <w:szCs w:val="22"/>
+        </w:rPr>
+        <w:t xml:space="preserve"> </w:t>
+      </w:r>
+      <w:r>
+        <w:rPr>
+          <w:sz w:val="22"/>
+          <w:szCs w:val="22"/>
+        </w:rPr>
+        <w:t>comme non-administrateur</w:t>
+      </w:r>
+      <w:r>
+        <w:rPr>
+          <w:sz w:val="22"/>
+          <w:szCs w:val="22"/>
+        </w:rPr>
+        <w:t xml:space="preserve"> par défaut</w:t>
+      </w:r>
+      <w:r>
+        <w:rPr>
+          <w:sz w:val="22"/>
+          <w:szCs w:val="22"/>
+        </w:rPr>
+        <w:t>.</w:t>
+      </w:r>
+    </w:p>
+    <w:p>
+      <w:pPr>
+        <w:pStyle w:val="Retraitcorpsdetexte"/>
+        <w:ind w:left="567"/>
+        <w:rPr>
+          <w:sz w:val="22"/>
+          <w:szCs w:val="22"/>
+        </w:rPr>
+      </w:pPr>
+      <w:r>
+        <w:rPr>
+          <w:sz w:val="22"/>
+          <w:szCs w:val="22"/>
+        </w:rPr>
+        <w:t>Il est impossible de créer un utilisateur Admin (sauf depuis les mocks)</w:t>
+      </w:r>
+      <w:r>
+        <w:rPr>
+          <w:sz w:val="22"/>
+          <w:szCs w:val="22"/>
+        </w:rPr>
+        <w:t xml:space="preserve"> </w:t>
+      </w:r>
+    </w:p>
+    <w:p>
+      <w:pPr>
+        <w:pStyle w:val="Retraitcorpsdetexte"/>
+        <w:ind w:left="567"/>
+        <w:rPr>
+          <w:sz w:val="22"/>
+          <w:szCs w:val="22"/>
+        </w:rPr>
+      </w:pPr>
+      <w:r>
+        <w:rPr>
+          <w:sz w:val="22"/>
+          <w:szCs w:val="22"/>
+        </w:rPr>
+        <w:t>Pour obtenir le rôle d'administrateur, il faut le modifier</w:t>
+      </w:r>
+      <w:r>
+        <w:rPr>
+          <w:sz w:val="22"/>
+          <w:szCs w:val="22"/>
+        </w:rPr>
+        <w:t xml:space="preserve"> </w:t>
+      </w:r>
+      <w:r>
+        <w:rPr>
+          <w:sz w:val="22"/>
+          <w:szCs w:val="22"/>
+        </w:rPr>
+        <w:t>dans la base de données, ce qui ne peut être fait que par un administrateur DB.</w:t>
+      </w:r>
+      <w:r>
+        <w:rPr>
+          <w:sz w:val="22"/>
+          <w:szCs w:val="22"/>
+        </w:rPr>
+        <w:t xml:space="preserve"> </w:t>
+      </w:r>
+    </w:p>
+    <w:p>
+      <w:pPr>
+        <w:pStyle w:val="Retraitcorpsdetexte"/>
+        <w:ind w:left="567"/>
+        <w:rPr>
+          <w:sz w:val="22"/>
+          <w:szCs w:val="22"/>
+        </w:rPr>
+      </w:pPr>
+      <w:r>
+        <w:rPr>
+          <w:sz w:val="22"/>
+          <w:szCs w:val="22"/>
+        </w:rPr>
+        <w:t>Cela</w:t>
+      </w:r>
+      <w:r>
+        <w:rPr>
+          <w:sz w:val="22"/>
+          <w:szCs w:val="22"/>
+        </w:rPr>
+        <w:t xml:space="preserve"> </w:t>
+      </w:r>
+      <w:r>
+        <w:rPr>
+          <w:sz w:val="22"/>
+          <w:szCs w:val="22"/>
+        </w:rPr>
+        <w:t>permet d'empêcher un utilisateur d'envoyer une requête se définissant lui-même</w:t>
+      </w:r>
+      <w:r>
+        <w:rPr>
+          <w:sz w:val="22"/>
+          <w:szCs w:val="22"/>
+        </w:rPr>
+        <w:t xml:space="preserve"> </w:t>
+      </w:r>
+      <w:r>
+        <w:rPr>
+          <w:sz w:val="22"/>
+          <w:szCs w:val="22"/>
+        </w:rPr>
+        <w:t>comme administrateur</w:t>
+      </w:r>
+      <w:r>
+        <w:rPr>
+          <w:sz w:val="22"/>
+          <w:szCs w:val="22"/>
+        </w:rPr>
+        <w:t>.</w:t>
+      </w:r>
+    </w:p>
+    <w:p>
+      <w:pPr>
+        <w:pStyle w:val="Retraitcorpsdetexte"/>
+        <w:ind w:left="567"/>
+        <w:rPr>
+          <w:sz w:val="22"/>
+          <w:szCs w:val="22"/>
+        </w:rPr>
+      </w:pPr>
+      <w:r>
+        <w:rPr>
+          <w:sz w:val="22"/>
+          <w:szCs w:val="22"/>
+        </w:rPr>
+        <w:drawing>
+          <wp:inline distT="0" distB="0" distL="0" distR="0" wp14:anchorId="503FDE6B" wp14:editId="09CD3954">
+            <wp:extent cx="3781953" cy="914528"/>
+            <wp:effectExtent l="0" t="0" r="0" b="0"/>
+            <wp:docPr id="89745929" name="Image 1" descr="Une image contenant texte, capture d’écran, Police&#10;&#10;Le contenu généré par l’IA peut être incorrect."/>
+            <wp:cNvGraphicFramePr>
+              <a:graphicFrameLocks xmlns:a="http://schemas.openxmlformats.org/drawingml/2006/main" noChangeAspect="1"/>
+            </wp:cNvGraphicFramePr>
+            <a:graphic xmlns:a="http://schemas.openxmlformats.org/drawingml/2006/main">
+              <a:graphicData uri="http://schemas.openxmlformats.org/drawingml/2006/picture">
+                <pic:pic xmlns:pic="http://schemas.openxmlformats.org/drawingml/2006/picture">
+                  <pic:nvPicPr>
+                    <pic:cNvPr id="89745929" name="Image 1" descr="Une image contenant texte, capture d’écran, Police&#10;&#10;Le contenu généré par l’IA peut être incorrect."/>
+                    <pic:cNvPicPr/>
+                  </pic:nvPicPr>
+                  <pic:blipFill>
+                    <a:blip r:embed="rId23"/>
+                    <a:stretch>
+                      <a:fillRect/>
+                    </a:stretch>
+                  </pic:blipFill>
+                  <pic:spPr>
+                    <a:xfrm>
+                      <a:off x="0" y="0"/>
+                      <a:ext cx="3781953" cy="914528"/>
+                    </a:xfrm>
+                    <a:prstGeom prst="rect">
+                      <a:avLst/>
+                    </a:prstGeom>
+                  </pic:spPr>
+                </pic:pic>
+              </a:graphicData>
+            </a:graphic>
+          </wp:inline>
+        </w:drawing>
+      </w:r>
+    </w:p>
+    <w:p>
+      <w:pPr>
+        <w:pStyle w:val="Retraitcorpsdetexte"/>
+        <w:ind w:left="567"/>
+        <w:rPr>
+          <w:sz w:val="22"/>
+          <w:szCs w:val="22"/>
+        </w:rPr>
+      </w:pPr>
+    </w:p>
+    <w:p>
+      <w:pPr>
+        <w:pStyle w:val="Retraitcorpsdetexte"/>
+        <w:ind w:left="567"/>
+        <w:rPr>
+          <w:sz w:val="22"/>
+          <w:szCs w:val="22"/>
+        </w:rPr>
+      </w:pPr>
+    </w:p>
+    <w:p>
+      <w:pPr>
+        <w:pStyle w:val="Retraitcorpsdetexte"/>
+        <w:ind w:left="567"/>
+        <w:rPr>
+          <w:sz w:val="22"/>
+          <w:szCs w:val="22"/>
+        </w:rPr>
+      </w:pPr>
+      <w:r>
+        <w:rPr>
+          <w:sz w:val="22"/>
+          <w:szCs w:val="22"/>
+        </w:rPr>
+        <w:t>Pour plus de précision sur d’autres parties du code, je vous invite a consulter notre documentation swagger ou les commentaires de notre code.</w:t>
+      </w:r>
+    </w:p>
+    <w:p>
+      <w:pPr>
+        <w:pStyle w:val="Retraitcorpsdetexte"/>
+        <w:ind w:left="567"/>
+        <w:rPr>
+          <w:sz w:val="22"/>
+          <w:szCs w:val="22"/>
+        </w:rPr>
+      </w:pPr>
+    </w:p>
+    <w:p>
+      <w:pPr>
+        <w:pStyle w:val="Titre2"/>
+      </w:pPr>
+      <w:bookmarkStart w:id="15" w:name="_Toc195003258"/>
+      <w:r>
+        <w:lastRenderedPageBreak/>
+        <w:t xml:space="preserve">Maquettes </w:t>
+      </w:r>
+      <w:r>
+        <w:t>–</w:t>
+      </w:r>
+      <w:r>
+        <w:t xml:space="preserve"> Figma</w:t>
+      </w:r>
+      <w:bookmarkEnd w:id="15"/>
+    </w:p>
+    <w:p>
+      <w:pPr>
+        <w:pStyle w:val="Retraitcorpsdetexte"/>
+        <w:ind w:left="567"/>
+        <w:rPr>
+          <w:sz w:val="22"/>
+          <w:szCs w:val="22"/>
+        </w:rPr>
+      </w:pPr>
+      <w:r>
+        <w:rPr>
+          <w:sz w:val="22"/>
+          <w:szCs w:val="22"/>
+        </w:rPr>
+        <w:t xml:space="preserve">Pour visualiser la maquette de notre projet, vous pouvez consulter notre prototype interactif disponible sur Figma en cliquant sur le lien ci-dessous : </w:t>
+      </w:r>
+      <w:hyperlink r:id="rId24" w:history="1">
         <w:r>
           <w:rPr>
             <w:rStyle w:val="Lienhypertexte"/>
             <w:sz w:val="22"/>
             <w:szCs w:val="22"/>
           </w:rPr>
-          <w:t>Maque</w:t>
-        </w:r>
-        <w:r>
-          <w:rPr>
-            <w:rStyle w:val="Lienhypertexte"/>
-            <w:sz w:val="22"/>
-            <w:szCs w:val="22"/>
-          </w:rPr>
-          <w:t>t</w:t>
-        </w:r>
-        <w:r>
-          <w:rPr>
-            <w:rStyle w:val="Lienhypertexte"/>
-            <w:sz w:val="22"/>
-            <w:szCs w:val="22"/>
-          </w:rPr>
-          <w:t>tes PDF</w:t>
+          <w:t>Maquettes PDF</w:t>
         </w:r>
       </w:hyperlink>
     </w:p>
@@ -5345,6 +6916,7 @@
     <w:p>
       <w:pPr>
         <w:spacing w:before="100" w:beforeAutospacing="1" w:after="100" w:afterAutospacing="1"/>
+        <w:ind w:left="708"/>
         <w:rPr>
           <w:sz w:val="22"/>
           <w:szCs w:val="22"/>
@@ -5354,148 +6926,191 @@
       <w:bookmarkStart w:id="18" w:name="_Toc165969650"/>
       <w:r>
         <w:rPr>
-          <w:sz w:val="22"/>
-          <w:szCs w:val="22"/>
-        </w:rPr>
-        <w:t xml:space="preserve">Dans un contexte où le numérique a un impact environnemental croissant, ce projet s’inscrit dans une </w:t>
-      </w:r>
-      <w:r>
-        <w:rPr>
           <w:b/>
           <w:bCs/>
           <w:sz w:val="22"/>
           <w:szCs w:val="22"/>
-        </w:rPr>
-        <w:t>démarche d’éco-conception</w:t>
-      </w:r>
-      <w:r>
-        <w:rPr>
-          <w:sz w:val="22"/>
-          <w:szCs w:val="22"/>
-        </w:rPr>
-        <w:t xml:space="preserve"> visant à minimiser son empreinte écologique tout en garantissant la qualité et la performance.</w:t>
+          <w:u w:val="single"/>
+        </w:rPr>
+        <w:t>Plusieurs principes ont été intégrés</w:t>
+      </w:r>
+      <w:r>
+        <w:rPr>
+          <w:sz w:val="22"/>
+          <w:szCs w:val="22"/>
+        </w:rPr>
+        <w:t xml:space="preserve"> :</w:t>
       </w:r>
     </w:p>
     <w:p>
       <w:pPr>
         <w:spacing w:before="100" w:beforeAutospacing="1" w:after="100" w:afterAutospacing="1"/>
-        <w:rPr>
-          <w:sz w:val="22"/>
-          <w:szCs w:val="22"/>
-        </w:rPr>
-      </w:pPr>
-      <w:r>
-        <w:rPr>
-          <w:sz w:val="22"/>
-          <w:szCs w:val="22"/>
-        </w:rPr>
-        <w:t>Plusieurs principes ont été intégrés :</w:t>
-      </w:r>
-    </w:p>
-    <w:p>
-      <w:pPr>
-        <w:numPr>
-          <w:ilvl w:val="0"/>
-          <w:numId w:val="53"/>
-        </w:numPr>
+        <w:ind w:left="708"/>
+        <w:rPr>
+          <w:sz w:val="22"/>
+          <w:szCs w:val="22"/>
+        </w:rPr>
+      </w:pPr>
+      <w:r>
+        <w:rPr>
+          <w:sz w:val="22"/>
+          <w:szCs w:val="22"/>
+        </w:rPr>
+        <w:t>Nous avons utilisé l'ORM Sequelize pour optimiser le processus de</w:t>
+      </w:r>
+      <w:r>
+        <w:rPr>
+          <w:sz w:val="22"/>
+          <w:szCs w:val="22"/>
+        </w:rPr>
+        <w:t xml:space="preserve"> </w:t>
+      </w:r>
+      <w:r>
+        <w:rPr>
+          <w:sz w:val="22"/>
+          <w:szCs w:val="22"/>
+        </w:rPr>
+        <w:t>base de données</w:t>
+      </w:r>
+    </w:p>
+    <w:p>
+      <w:pPr>
         <w:spacing w:before="100" w:beforeAutospacing="1" w:after="100" w:afterAutospacing="1"/>
-        <w:rPr>
-          <w:sz w:val="22"/>
-          <w:szCs w:val="22"/>
-        </w:rPr>
-      </w:pPr>
-      <w:r>
-        <w:rPr>
-          <w:b/>
-          <w:bCs/>
-          <w:sz w:val="22"/>
-          <w:szCs w:val="22"/>
-        </w:rPr>
-        <w:t>Optimisation des ressources</w:t>
-      </w:r>
-      <w:r>
-        <w:rPr>
-          <w:sz w:val="22"/>
-          <w:szCs w:val="22"/>
-        </w:rPr>
-        <w:t xml:space="preserve"> : le code backend a été structuré de manière à éviter les calculs redondants, limiter les appels inutiles à la base de données et favoriser la réutilisation logique des composants.</w:t>
+        <w:ind w:left="708"/>
+        <w:rPr>
+          <w:sz w:val="22"/>
+          <w:szCs w:val="22"/>
+        </w:rPr>
+      </w:pPr>
+      <w:r>
+        <w:rPr>
+          <w:sz w:val="22"/>
+          <w:szCs w:val="22"/>
+        </w:rPr>
+        <w:t>Nous avons également utilisé Express, un Framework très léger.</w:t>
       </w:r>
     </w:p>
     <w:p>
       <w:pPr>
         <w:spacing w:before="100" w:beforeAutospacing="1" w:after="100" w:afterAutospacing="1"/>
-        <w:rPr>
-          <w:sz w:val="22"/>
-          <w:szCs w:val="22"/>
-        </w:rPr>
-      </w:pPr>
-    </w:p>
-    <w:p>
-      <w:pPr>
-        <w:numPr>
-          <w:ilvl w:val="0"/>
-          <w:numId w:val="53"/>
-        </w:numPr>
+        <w:ind w:left="720"/>
+        <w:rPr>
+          <w:sz w:val="22"/>
+          <w:szCs w:val="22"/>
+        </w:rPr>
+      </w:pPr>
+      <w:r>
+        <w:rPr>
+          <w:sz w:val="22"/>
+          <w:szCs w:val="22"/>
+        </w:rPr>
+        <w:t xml:space="preserve">Nous avons utilisé uniquement </w:t>
+      </w:r>
+      <w:r>
+        <w:rPr>
+          <w:sz w:val="22"/>
+          <w:szCs w:val="22"/>
+        </w:rPr>
+        <w:t xml:space="preserve">les </w:t>
+      </w:r>
+      <w:r>
+        <w:rPr>
+          <w:sz w:val="22"/>
+          <w:szCs w:val="22"/>
+        </w:rPr>
+        <w:t>frameworks</w:t>
+      </w:r>
+      <w:r>
+        <w:rPr>
+          <w:sz w:val="22"/>
+          <w:szCs w:val="22"/>
+        </w:rPr>
+        <w:t xml:space="preserve"> strictement nécessaires, </w:t>
+      </w:r>
+      <w:r>
+        <w:rPr>
+          <w:sz w:val="22"/>
+          <w:szCs w:val="22"/>
+        </w:rPr>
+        <w:t>afin d’alléger le projet</w:t>
+      </w:r>
+    </w:p>
+    <w:p>
+      <w:pPr>
         <w:spacing w:before="100" w:beforeAutospacing="1" w:after="100" w:afterAutospacing="1"/>
         <w:rPr>
           <w:sz w:val="22"/>
           <w:szCs w:val="22"/>
         </w:rPr>
       </w:pPr>
-      <w:r>
-        <w:rPr>
-          <w:b/>
-          <w:bCs/>
-          <w:sz w:val="22"/>
-          <w:szCs w:val="22"/>
-        </w:rPr>
-        <w:t>Réduction des transferts de données</w:t>
-      </w:r>
-      <w:r>
-        <w:rPr>
-          <w:sz w:val="22"/>
-          <w:szCs w:val="22"/>
-        </w:rPr>
-        <w:t xml:space="preserve"> : en structurant efficacement les requêtes et en limitant les réponses aux informations essentielles, la bande passante est préservée, ce qui réduit la consommation énergétique.</w:t>
-      </w:r>
     </w:p>
     <w:p>
       <w:pPr>
         <w:spacing w:before="100" w:beforeAutospacing="1" w:after="100" w:afterAutospacing="1"/>
-        <w:rPr>
-          <w:sz w:val="22"/>
-          <w:szCs w:val="22"/>
-        </w:rPr>
-      </w:pPr>
-    </w:p>
-    <w:p>
-      <w:pPr>
-        <w:numPr>
-          <w:ilvl w:val="0"/>
-          <w:numId w:val="53"/>
-        </w:numPr>
+        <w:ind w:left="720"/>
+        <w:rPr>
+          <w:sz w:val="22"/>
+          <w:szCs w:val="22"/>
+        </w:rPr>
+      </w:pPr>
+      <w:r>
+        <w:rPr>
+          <w:sz w:val="22"/>
+          <w:szCs w:val="22"/>
+        </w:rPr>
+        <w:t>Nous avons utilisé</w:t>
+      </w:r>
+      <w:r>
+        <w:rPr>
+          <w:sz w:val="22"/>
+          <w:szCs w:val="22"/>
+        </w:rPr>
+        <w:t xml:space="preserve"> une documentation bien structurée </w:t>
+      </w:r>
+      <w:r>
+        <w:rPr>
+          <w:sz w:val="22"/>
+          <w:szCs w:val="22"/>
+        </w:rPr>
+        <w:t>afin d’</w:t>
+      </w:r>
+      <w:r>
+        <w:rPr>
+          <w:sz w:val="22"/>
+          <w:szCs w:val="22"/>
+        </w:rPr>
+        <w:t>assure</w:t>
+      </w:r>
+      <w:r>
+        <w:rPr>
+          <w:sz w:val="22"/>
+          <w:szCs w:val="22"/>
+        </w:rPr>
+        <w:t>r</w:t>
+      </w:r>
+      <w:r>
+        <w:rPr>
+          <w:sz w:val="22"/>
+          <w:szCs w:val="22"/>
+        </w:rPr>
+        <w:t xml:space="preserve"> une meilleure maintenabilité du projet, </w:t>
+      </w:r>
+      <w:r>
+        <w:rPr>
+          <w:sz w:val="22"/>
+          <w:szCs w:val="22"/>
+        </w:rPr>
+        <w:t>ainsi qu’une compréhension aisée et graphique.</w:t>
+      </w:r>
+    </w:p>
+    <w:p>
+      <w:pPr>
         <w:spacing w:before="100" w:beforeAutospacing="1" w:after="100" w:afterAutospacing="1"/>
         <w:rPr>
           <w:sz w:val="22"/>
           <w:szCs w:val="22"/>
         </w:rPr>
       </w:pPr>
-      <w:r>
-        <w:rPr>
-          <w:b/>
-          <w:bCs/>
-          <w:sz w:val="22"/>
-          <w:szCs w:val="22"/>
-        </w:rPr>
-        <w:t>Utilisation raisonnée des dépendances</w:t>
-      </w:r>
-      <w:r>
-        <w:rPr>
-          <w:sz w:val="22"/>
-          <w:szCs w:val="22"/>
-        </w:rPr>
-        <w:t xml:space="preserve"> : seules les bibliothèques strictement nécessaires ont été intégrées, évitant ainsi un alourdissement inutile du projet.</w:t>
-      </w:r>
     </w:p>
     <w:p>
       <w:pPr>
@@ -5508,125 +7123,12 @@
     </w:p>
     <w:p>
       <w:pPr>
-        <w:numPr>
-          <w:ilvl w:val="0"/>
-          <w:numId w:val="53"/>
-        </w:numPr>
         <w:spacing w:before="100" w:beforeAutospacing="1" w:after="100" w:afterAutospacing="1"/>
         <w:rPr>
           <w:sz w:val="22"/>
           <w:szCs w:val="22"/>
         </w:rPr>
       </w:pPr>
-      <w:r>
-        <w:rPr>
-          <w:b/>
-          <w:bCs/>
-          <w:sz w:val="22"/>
-          <w:szCs w:val="22"/>
-        </w:rPr>
-        <w:t>Tests légers et ciblés</w:t>
-      </w:r>
-      <w:r>
-        <w:rPr>
-          <w:sz w:val="22"/>
-          <w:szCs w:val="22"/>
-        </w:rPr>
-        <w:t xml:space="preserve"> : réalisés avec </w:t>
-      </w:r>
-      <w:r>
-        <w:rPr>
-          <w:i/>
-          <w:iCs/>
-          <w:sz w:val="22"/>
-          <w:szCs w:val="22"/>
-        </w:rPr>
-        <w:t>Insomnia</w:t>
-      </w:r>
-      <w:r>
-        <w:rPr>
-          <w:sz w:val="22"/>
-          <w:szCs w:val="22"/>
-        </w:rPr>
-        <w:t>, les tests manuels ont été effectués de manière locale, évitant les déploiements superflus et limitant l’utilisation des ressources cloud.</w:t>
-      </w:r>
-    </w:p>
-    <w:p>
-      <w:pPr>
-        <w:spacing w:before="100" w:beforeAutospacing="1" w:after="100" w:afterAutospacing="1"/>
-        <w:rPr>
-          <w:sz w:val="22"/>
-          <w:szCs w:val="22"/>
-        </w:rPr>
-      </w:pPr>
-    </w:p>
-    <w:p>
-      <w:pPr>
-        <w:numPr>
-          <w:ilvl w:val="0"/>
-          <w:numId w:val="53"/>
-        </w:numPr>
-        <w:spacing w:before="100" w:beforeAutospacing="1" w:after="100" w:afterAutospacing="1"/>
-        <w:rPr>
-          <w:sz w:val="22"/>
-          <w:szCs w:val="22"/>
-        </w:rPr>
-      </w:pPr>
-      <w:r>
-        <w:rPr>
-          <w:b/>
-          <w:bCs/>
-          <w:sz w:val="22"/>
-          <w:szCs w:val="22"/>
-        </w:rPr>
-        <w:t>Documentation claire (Swagger)</w:t>
-      </w:r>
-      <w:r>
-        <w:rPr>
-          <w:sz w:val="22"/>
-          <w:szCs w:val="22"/>
-        </w:rPr>
-        <w:t xml:space="preserve"> : une documentation bien structurée assure une meilleure maintenabilité du projet, prolongeant ainsi son cycle de vie et réduisant la dette technique.</w:t>
-      </w:r>
-    </w:p>
-    <w:p>
-      <w:pPr>
-        <w:spacing w:before="100" w:beforeAutospacing="1" w:after="100" w:afterAutospacing="1"/>
-        <w:rPr>
-          <w:sz w:val="22"/>
-          <w:szCs w:val="22"/>
-        </w:rPr>
-      </w:pPr>
-    </w:p>
-    <w:p>
-      <w:pPr>
-        <w:numPr>
-          <w:ilvl w:val="0"/>
-          <w:numId w:val="53"/>
-        </w:numPr>
-        <w:spacing w:before="100" w:beforeAutospacing="1" w:after="100" w:afterAutospacing="1"/>
-        <w:rPr>
-          <w:sz w:val="22"/>
-          <w:szCs w:val="22"/>
-        </w:rPr>
-      </w:pPr>
-      <w:r>
-        <w:rPr>
-          <w:b/>
-          <w:bCs/>
-          <w:sz w:val="22"/>
-          <w:szCs w:val="22"/>
-        </w:rPr>
-        <w:lastRenderedPageBreak/>
-        <w:t>Responsabilité collective</w:t>
-      </w:r>
-      <w:r>
-        <w:rPr>
-          <w:sz w:val="22"/>
-          <w:szCs w:val="22"/>
-        </w:rPr>
-        <w:t xml:space="preserve"> : l’équipe projet (Antoine Piguet, Yosef Nademo, Charles-Henri Moser) a été sensibilisée à l’importance d’une approche responsable dans le développement, guidée par le chef de projet Grégory Charmier.</w:t>
-      </w:r>
     </w:p>
     <w:p>
       <w:pPr>
@@ -5660,6 +7162,7 @@
       <w:pPr>
         <w:pStyle w:val="Retraitcorpsdetexte"/>
         <w:ind w:left="567"/>
+        <w:jc w:val="left"/>
         <w:rPr>
           <w:sz w:val="24"/>
           <w:szCs w:val="24"/>
@@ -5747,7 +7250,7 @@
           <w:sz w:val="22"/>
           <w:szCs w:val="22"/>
         </w:rPr>
-        <w:t>Mon avons pus conclure la plupart des fonctionnalités demandée mais il manque les tests avec Vitest car nous n’avons pas eu le temps.</w:t>
+        <w:t>Grace au temps supplémentaire accordé, nous avons pu tester toutes les routes (qui sont maintenant fonctionnelles) ainsi qu’améliorer grandement le rapport.</w:t>
       </w:r>
     </w:p>
     <w:p>
@@ -5766,6 +7269,7 @@
       <w:bookmarkStart w:id="27" w:name="_Toc165969656"/>
       <w:bookmarkStart w:id="28" w:name="_Toc195003264"/>
       <w:r>
+        <w:lastRenderedPageBreak/>
         <w:t>Bilan personnel</w:t>
       </w:r>
       <w:bookmarkEnd w:id="27"/>
@@ -5867,15 +7371,72 @@
           <w:sz w:val="22"/>
           <w:szCs w:val="18"/>
         </w:rPr>
-        <w:t>Il faudra néanmoins que l’on apprenne à mieux communiquer en équipe je pense car nous avons eus quelques soucis pour finir pour la deadline car Yosef n’a pas update de tout le weekend alors que le code et le rapport n’étaient pas terminés, c’est pourquoi il n’a pas de conclusion</w:t>
-      </w:r>
-      <w:r>
+        <w:t>Il faudra néanmoins que l’on apprenne à mieux communiquer en équipe je pense car nous av</w:t>
+      </w:r>
+    </w:p>
+    <w:p>
+      <w:pPr>
+        <w:pStyle w:val="Retraitcorpsdetexte3"/>
+        <w:ind w:left="1134"/>
         <w:rPr>
           <w:sz w:val="22"/>
           <w:szCs w:val="18"/>
         </w:rPr>
+      </w:pPr>
+    </w:p>
+    <w:p>
+      <w:pPr>
+        <w:pStyle w:val="Retraitcorpsdetexte3"/>
+        <w:ind w:left="1134"/>
+        <w:rPr>
+          <w:sz w:val="22"/>
+          <w:szCs w:val="18"/>
+        </w:rPr>
+      </w:pPr>
+    </w:p>
+    <w:p>
+      <w:pPr>
+        <w:pStyle w:val="Retraitcorpsdetexte3"/>
+        <w:ind w:left="1134"/>
+        <w:rPr>
+          <w:sz w:val="22"/>
+          <w:szCs w:val="18"/>
+        </w:rPr>
+      </w:pPr>
+      <w:r>
+        <w:rPr>
+          <w:sz w:val="22"/>
+          <w:szCs w:val="18"/>
+        </w:rPr>
+        <w:t>ons eus quelques soucis pour finir pour la deadline car Yosef n’a pas update de tout le weekend alors que le code et le rapport n’étaient pas terminés, c’est pourquoi il n’a pas de conclusion</w:t>
+      </w:r>
+      <w:r>
+        <w:rPr>
+          <w:sz w:val="22"/>
+          <w:szCs w:val="18"/>
+        </w:rPr>
         <w:t>.</w:t>
       </w:r>
+    </w:p>
+    <w:p>
+      <w:pPr>
+        <w:pStyle w:val="Retraitcorpsdetexte3"/>
+        <w:ind w:left="1134"/>
+        <w:rPr>
+          <w:sz w:val="22"/>
+          <w:szCs w:val="18"/>
+        </w:rPr>
+      </w:pPr>
+    </w:p>
+    <w:p>
+      <w:pPr>
+        <w:pStyle w:val="Retraitcorpsdetexte3"/>
+        <w:ind w:left="1134"/>
+        <w:rPr>
+          <w:sz w:val="22"/>
+          <w:szCs w:val="18"/>
+        </w:rPr>
+      </w:pPr>
     </w:p>
     <w:p>
       <w:pPr>
@@ -5903,11 +7464,7 @@
         </w:rPr>
       </w:pPr>
       <w:r>
-        <w:t xml:space="preserve">Ce projet m'a permis de développer mes compétences en backend, en particulier avec Node.js, Express.js, et JWT pour l'authentification. J'ai aussi appris l'importance de la communication et de la gestion du temps au sein de l'équipe. Bien que la majorité des fonctionnalités aient été réalisées, des retards sur les tests avec Vitest ont retardé la </w:t>
-      </w:r>
-      <w:r>
-        <w:lastRenderedPageBreak/>
-        <w:t>fin du projet. Si c'était à refaire, je m'assurerais d'une meilleure coordination pour respecter les délais. Ce projet m'a préparé à la phase frontend et a enrichi ma compréhension du développement complet d'une application.</w:t>
+        <w:t>Ce projet m'a permis de développer mes compétences en backend, en particulier avec Node.js, Express.js, et JWT pour l'authentification. J'ai aussi appris l'importance de la communication et de la gestion du temps au sein de l'équipe. Bien que la majorité des fonctionnalités aient été réalisées, des retards sur les tests avec Vitest ont retardé la fin du projet. Si c'était à refaire, je m'assurerais d'une meilleure coordination pour respecter les délais. Ce projet m'a préparé à la phase frontend et a enrichi ma compréhension du développement complet d'une application.</w:t>
       </w:r>
     </w:p>
     <w:p>
@@ -5954,7 +7511,7 @@
         </w:rPr>
         <w:t xml:space="preserve">Documentation Sequelize : </w:t>
       </w:r>
-      <w:hyperlink r:id="rId16" w:history="1">
+      <w:hyperlink r:id="rId25" w:history="1">
         <w:r>
           <w:rPr>
             <w:rStyle w:val="Lienhypertexte"/>
@@ -5981,7 +7538,7 @@
         </w:rPr>
         <w:t xml:space="preserve">Documentation Express.js : </w:t>
       </w:r>
-      <w:hyperlink r:id="rId17" w:history="1">
+      <w:hyperlink r:id="rId26" w:history="1">
         <w:r>
           <w:rPr>
             <w:rStyle w:val="Lienhypertexte"/>
@@ -6010,7 +7567,7 @@
         </w:rPr>
         <w:t xml:space="preserve">Swagger API Docs : </w:t>
       </w:r>
-      <w:hyperlink r:id="rId18" w:history="1">
+      <w:hyperlink r:id="rId27" w:history="1">
         <w:r>
           <w:rPr>
             <w:rStyle w:val="Lienhypertexte"/>
@@ -6038,7 +7595,7 @@
         </w:rPr>
         <w:t xml:space="preserve">Tutoriels JWT et sécurité des API : </w:t>
       </w:r>
-      <w:hyperlink r:id="rId19" w:history="1">
+      <w:hyperlink r:id="rId28" w:history="1">
         <w:r>
           <w:rPr>
             <w:rStyle w:val="Lienhypertexte"/>
@@ -6055,6 +7612,7 @@
       </w:pPr>
       <w:bookmarkStart w:id="36" w:name="_Toc195003270"/>
       <w:r>
+        <w:lastRenderedPageBreak/>
         <w:t>Annexes</w:t>
       </w:r>
       <w:bookmarkEnd w:id="36"/>
@@ -6100,7 +7658,7 @@
         </w:rPr>
         <w:t xml:space="preserve"> </w:t>
       </w:r>
-      <w:hyperlink r:id="rId20" w:history="1">
+      <w:hyperlink r:id="rId29" w:history="1">
         <w:r>
           <w:rPr>
             <w:rStyle w:val="Lienhypertexte"/>
@@ -6127,7 +7685,7 @@
         </w:rPr>
         <w:t xml:space="preserve">Figma : </w:t>
       </w:r>
-      <w:hyperlink r:id="rId21" w:history="1">
+      <w:hyperlink r:id="rId30" w:history="1">
         <w:r>
           <w:rPr>
             <w:rStyle w:val="Lienhypertexte"/>
@@ -6161,7 +7719,7 @@
         </w:rPr>
         <w:t xml:space="preserve"> </w:t>
       </w:r>
-      <w:hyperlink r:id="rId22" w:history="1">
+      <w:hyperlink r:id="rId31" w:history="1">
         <w:r>
           <w:rPr>
             <w:rStyle w:val="Lienhypertexte"/>
@@ -6172,8 +7730,8 @@
       </w:hyperlink>
     </w:p>
     <w:sectPr>
-      <w:headerReference w:type="default" r:id="rId23"/>
-      <w:footerReference w:type="default" r:id="rId24"/>
+      <w:headerReference w:type="default" r:id="rId32"/>
+      <w:footerReference w:type="default" r:id="rId33"/>
       <w:pgSz w:w="11906" w:h="16838" w:code="9"/>
       <w:pgMar w:top="1418" w:right="1418" w:bottom="1418" w:left="1418" w:header="709" w:footer="709" w:gutter="0"/>
       <w:cols w:space="708"/>
@@ -6185,7 +7743,7 @@
 </file>
 
 <file path=word/endnotes.xml><?xml version="1.0" encoding="utf-8"?>
-<w:endnotes xmlns:wpc="http://schemas.microsoft.com/office/word/2010/wordprocessingCanvas" xmlns:cx="http://schemas.microsoft.com/office/drawing/2014/chartex" xmlns:cx1="http://schemas.microsoft.com/office/drawing/2015/9/8/chartex" xmlns:cx2="http://schemas.microsoft.com/office/drawing/2015/10/21/chartex" xmlns:cx3="http://schemas.microsoft.com/office/drawing/2016/5/9/chartex" xmlns:cx4="http://schemas.microsoft.com/office/drawing/2016/5/10/chartex" xmlns:cx5="http://schemas.microsoft.com/office/drawing/2016/5/11/chartex" xmlns:cx6="http://schemas.microsoft.com/office/drawing/2016/5/12/chartex" xmlns:cx7="http://schemas.microsoft.com/office/drawing/2016/5/13/chartex" xmlns:cx8="http://schemas.microsoft.com/office/drawing/2016/5/14/chartex" xmlns:mc="http://schemas.openxmlformats.org/markup-compatibility/2006" xmlns:aink="http://schemas.microsoft.com/office/drawing/2016/ink" xmlns:am3d="http://schemas.microsoft.com/office/drawing/2017/model3d" xmlns:o="urn:schemas-microsoft-com:office:office" xmlns:oel="http://schemas.microsoft.com/office/2019/extlst" xmlns:r="http://schemas.openxmlformats.org/officeDocument/2006/relationships" xmlns:m="http://schemas.openxmlformats.org/officeDocument/2006/math" xmlns:v="urn:schemas-microsoft-com:vml" xmlns:wp14="http://schemas.microsoft.com/office/word/2010/wordprocessingDrawing" xmlns:wp="http://schemas.openxmlformats.org/drawingml/2006/wordprocessingDrawing" xmlns:w10="urn:schemas-microsoft-com:office:word" xmlns:w="http://schemas.openxmlformats.org/wordprocessingml/2006/main" xmlns:w14="http://schemas.microsoft.com/office/word/2010/wordml" xmlns:w15="http://schemas.microsoft.com/office/word/2012/wordml" xmlns:w16cex="http://schemas.microsoft.com/office/word/2018/wordml/cex" xmlns:w16cid="http://schemas.microsoft.com/office/word/2016/wordml/cid" xmlns:w16="http://schemas.microsoft.com/office/word/2018/wordml" xmlns:w16sdtdh="http://schemas.microsoft.com/office/word/2020/wordml/sdtdatahash" xmlns:w16se="http://schemas.microsoft.com/office/word/2015/wordml/symex" xmlns:wpg="http://schemas.microsoft.com/office/word/2010/wordprocessingGroup" xmlns:wpi="http://schemas.microsoft.com/office/word/2010/wordprocessingInk" xmlns:wne="http://schemas.microsoft.com/office/word/2006/wordml" xmlns:wps="http://schemas.microsoft.com/office/word/2010/wordprocessingShape" mc:Ignorable="w14 w15 w16se w16cid w16 w16cex w16sdtdh wp14">
+<w:endnotes xmlns:wpc="http://schemas.microsoft.com/office/word/2010/wordprocessingCanvas" xmlns:cx="http://schemas.microsoft.com/office/drawing/2014/chartex" xmlns:cx1="http://schemas.microsoft.com/office/drawing/2015/9/8/chartex" xmlns:cx2="http://schemas.microsoft.com/office/drawing/2015/10/21/chartex" xmlns:cx3="http://schemas.microsoft.com/office/drawing/2016/5/9/chartex" xmlns:cx4="http://schemas.microsoft.com/office/drawing/2016/5/10/chartex" xmlns:cx5="http://schemas.microsoft.com/office/drawing/2016/5/11/chartex" xmlns:cx6="http://schemas.microsoft.com/office/drawing/2016/5/12/chartex" xmlns:cx7="http://schemas.microsoft.com/office/drawing/2016/5/13/chartex" xmlns:cx8="http://schemas.microsoft.com/office/drawing/2016/5/14/chartex" xmlns:mc="http://schemas.openxmlformats.org/markup-compatibility/2006" xmlns:aink="http://schemas.microsoft.com/office/drawing/2016/ink" xmlns:am3d="http://schemas.microsoft.com/office/drawing/2017/model3d" xmlns:o="urn:schemas-microsoft-com:office:office" xmlns:oel="http://schemas.microsoft.com/office/2019/extlst" xmlns:r="http://schemas.openxmlformats.org/officeDocument/2006/relationships" xmlns:m="http://schemas.openxmlformats.org/officeDocument/2006/math" xmlns:v="urn:schemas-microsoft-com:vml" xmlns:wp14="http://schemas.microsoft.com/office/word/2010/wordprocessingDrawing" xmlns:wp="http://schemas.openxmlformats.org/drawingml/2006/wordprocessingDrawing" xmlns:w10="urn:schemas-microsoft-com:office:word" xmlns:w="http://schemas.openxmlformats.org/wordprocessingml/2006/main" xmlns:w14="http://schemas.microsoft.com/office/word/2010/wordml" xmlns:w15="http://schemas.microsoft.com/office/word/2012/wordml" xmlns:w16cex="http://schemas.microsoft.com/office/word/2018/wordml/cex" xmlns:w16cid="http://schemas.microsoft.com/office/word/2016/wordml/cid" xmlns:w16="http://schemas.microsoft.com/office/word/2018/wordml" xmlns:w16du="http://schemas.microsoft.com/office/word/2023/wordml/word16du" xmlns:w16sdtdh="http://schemas.microsoft.com/office/word/2020/wordml/sdtdatahash" xmlns:w16sdtfl="http://schemas.microsoft.com/office/word/2024/wordml/sdtformatlock" xmlns:w16se="http://schemas.microsoft.com/office/word/2015/wordml/symex" xmlns:wpg="http://schemas.microsoft.com/office/word/2010/wordprocessingGroup" xmlns:wpi="http://schemas.microsoft.com/office/word/2010/wordprocessingInk" xmlns:wne="http://schemas.microsoft.com/office/word/2006/wordml" xmlns:wps="http://schemas.microsoft.com/office/word/2010/wordprocessingShape" mc:Ignorable="w14 w15 w16se w16cid w16 w16cex w16sdtdh w16sdtfl w16du wp14">
   <w:endnote w:type="separator" w:id="-1">
     <w:p>
       <w:r>
@@ -6204,7 +7762,7 @@
 </file>
 
 <file path=word/footer1.xml><?xml version="1.0" encoding="utf-8"?>
-<w:ftr xmlns:wpc="http://schemas.microsoft.com/office/word/2010/wordprocessingCanvas" xmlns:cx="http://schemas.microsoft.com/office/drawing/2014/chartex" xmlns:cx1="http://schemas.microsoft.com/office/drawing/2015/9/8/chartex" xmlns:cx2="http://schemas.microsoft.com/office/drawing/2015/10/21/chartex" xmlns:cx3="http://schemas.microsoft.com/office/drawing/2016/5/9/chartex" xmlns:cx4="http://schemas.microsoft.com/office/drawing/2016/5/10/chartex" xmlns:cx5="http://schemas.microsoft.com/office/drawing/2016/5/11/chartex" xmlns:cx6="http://schemas.microsoft.com/office/drawing/2016/5/12/chartex" xmlns:cx7="http://schemas.microsoft.com/office/drawing/2016/5/13/chartex" xmlns:cx8="http://schemas.microsoft.com/office/drawing/2016/5/14/chartex" xmlns:mc="http://schemas.openxmlformats.org/markup-compatibility/2006" xmlns:aink="http://schemas.microsoft.com/office/drawing/2016/ink" xmlns:am3d="http://schemas.microsoft.com/office/drawing/2017/model3d" xmlns:o="urn:schemas-microsoft-com:office:office" xmlns:oel="http://schemas.microsoft.com/office/2019/extlst" xmlns:r="http://schemas.openxmlformats.org/officeDocument/2006/relationships" xmlns:m="http://schemas.openxmlformats.org/officeDocument/2006/math" xmlns:v="urn:schemas-microsoft-com:vml" xmlns:wp14="http://schemas.microsoft.com/office/word/2010/wordprocessingDrawing" xmlns:wp="http://schemas.openxmlformats.org/drawingml/2006/wordprocessingDrawing" xmlns:w10="urn:schemas-microsoft-com:office:word" xmlns:w="http://schemas.openxmlformats.org/wordprocessingml/2006/main" xmlns:w14="http://schemas.microsoft.com/office/word/2010/wordml" xmlns:w15="http://schemas.microsoft.com/office/word/2012/wordml" xmlns:w16cex="http://schemas.microsoft.com/office/word/2018/wordml/cex" xmlns:w16cid="http://schemas.microsoft.com/office/word/2016/wordml/cid" xmlns:w16="http://schemas.microsoft.com/office/word/2018/wordml" xmlns:w16sdtdh="http://schemas.microsoft.com/office/word/2020/wordml/sdtdatahash" xmlns:w16se="http://schemas.microsoft.com/office/word/2015/wordml/symex" xmlns:wpg="http://schemas.microsoft.com/office/word/2010/wordprocessingGroup" xmlns:wpi="http://schemas.microsoft.com/office/word/2010/wordprocessingInk" xmlns:wne="http://schemas.microsoft.com/office/word/2006/wordml" xmlns:wps="http://schemas.microsoft.com/office/word/2010/wordprocessingShape" mc:Ignorable="w14 w15 w16se w16cid w16 w16cex w16sdtdh wp14">
+<w:ftr xmlns:wpc="http://schemas.microsoft.com/office/word/2010/wordprocessingCanvas" xmlns:cx="http://schemas.microsoft.com/office/drawing/2014/chartex" xmlns:cx1="http://schemas.microsoft.com/office/drawing/2015/9/8/chartex" xmlns:cx2="http://schemas.microsoft.com/office/drawing/2015/10/21/chartex" xmlns:cx3="http://schemas.microsoft.com/office/drawing/2016/5/9/chartex" xmlns:cx4="http://schemas.microsoft.com/office/drawing/2016/5/10/chartex" xmlns:cx5="http://schemas.microsoft.com/office/drawing/2016/5/11/chartex" xmlns:cx6="http://schemas.microsoft.com/office/drawing/2016/5/12/chartex" xmlns:cx7="http://schemas.microsoft.com/office/drawing/2016/5/13/chartex" xmlns:cx8="http://schemas.microsoft.com/office/drawing/2016/5/14/chartex" xmlns:mc="http://schemas.openxmlformats.org/markup-compatibility/2006" xmlns:aink="http://schemas.microsoft.com/office/drawing/2016/ink" xmlns:am3d="http://schemas.microsoft.com/office/drawing/2017/model3d" xmlns:o="urn:schemas-microsoft-com:office:office" xmlns:oel="http://schemas.microsoft.com/office/2019/extlst" xmlns:r="http://schemas.openxmlformats.org/officeDocument/2006/relationships" xmlns:m="http://schemas.openxmlformats.org/officeDocument/2006/math" xmlns:v="urn:schemas-microsoft-com:vml" xmlns:wp14="http://schemas.microsoft.com/office/word/2010/wordprocessingDrawing" xmlns:wp="http://schemas.openxmlformats.org/drawingml/2006/wordprocessingDrawing" xmlns:w10="urn:schemas-microsoft-com:office:word" xmlns:w="http://schemas.openxmlformats.org/wordprocessingml/2006/main" xmlns:w14="http://schemas.microsoft.com/office/word/2010/wordml" xmlns:w15="http://schemas.microsoft.com/office/word/2012/wordml" xmlns:w16cex="http://schemas.microsoft.com/office/word/2018/wordml/cex" xmlns:w16cid="http://schemas.microsoft.com/office/word/2016/wordml/cid" xmlns:w16="http://schemas.microsoft.com/office/word/2018/wordml" xmlns:w16du="http://schemas.microsoft.com/office/word/2023/wordml/word16du" xmlns:w16sdtdh="http://schemas.microsoft.com/office/word/2020/wordml/sdtdatahash" xmlns:w16sdtfl="http://schemas.microsoft.com/office/word/2024/wordml/sdtformatlock" xmlns:w16se="http://schemas.microsoft.com/office/word/2015/wordml/symex" xmlns:wpg="http://schemas.microsoft.com/office/word/2010/wordprocessingGroup" xmlns:wpi="http://schemas.microsoft.com/office/word/2010/wordprocessingInk" xmlns:wne="http://schemas.microsoft.com/office/word/2006/wordml" xmlns:wps="http://schemas.microsoft.com/office/word/2010/wordprocessingShape" mc:Ignorable="w14 w15 w16se w16cid w16 w16cex w16sdtdh w16sdtfl w16du wp14">
   <w:tbl>
     <w:tblPr>
       <w:tblStyle w:val="Grilledutableau"/>
@@ -6646,7 +8204,7 @@
               <w:noProof/>
               <w:szCs w:val="16"/>
             </w:rPr>
-            <w:t>08.04.2025 11:11</w:t>
+            <w:t>08.04.2025 11:17</w:t>
           </w:r>
           <w:r>
             <w:rPr>
@@ -6699,7 +8257,7 @@
 </file>
 
 <file path=word/footnotes.xml><?xml version="1.0" encoding="utf-8"?>
-<w:footnotes xmlns:wpc="http://schemas.microsoft.com/office/word/2010/wordprocessingCanvas" xmlns:cx="http://schemas.microsoft.com/office/drawing/2014/chartex" xmlns:cx1="http://schemas.microsoft.com/office/drawing/2015/9/8/chartex" xmlns:cx2="http://schemas.microsoft.com/office/drawing/2015/10/21/chartex" xmlns:cx3="http://schemas.microsoft.com/office/drawing/2016/5/9/chartex" xmlns:cx4="http://schemas.microsoft.com/office/drawing/2016/5/10/chartex" xmlns:cx5="http://schemas.microsoft.com/office/drawing/2016/5/11/chartex" xmlns:cx6="http://schemas.microsoft.com/office/drawing/2016/5/12/chartex" xmlns:cx7="http://schemas.microsoft.com/office/drawing/2016/5/13/chartex" xmlns:cx8="http://schemas.microsoft.com/office/drawing/2016/5/14/chartex" xmlns:mc="http://schemas.openxmlformats.org/markup-compatibility/2006" xmlns:aink="http://schemas.microsoft.com/office/drawing/2016/ink" xmlns:am3d="http://schemas.microsoft.com/office/drawing/2017/model3d" xmlns:o="urn:schemas-microsoft-com:office:office" xmlns:oel="http://schemas.microsoft.com/office/2019/extlst" xmlns:r="http://schemas.openxmlformats.org/officeDocument/2006/relationships" xmlns:m="http://schemas.openxmlformats.org/officeDocument/2006/math" xmlns:v="urn:schemas-microsoft-com:vml" xmlns:wp14="http://schemas.microsoft.com/office/word/2010/wordprocessingDrawing" xmlns:wp="http://schemas.openxmlformats.org/drawingml/2006/wordprocessingDrawing" xmlns:w10="urn:schemas-microsoft-com:office:word" xmlns:w="http://schemas.openxmlformats.org/wordprocessingml/2006/main" xmlns:w14="http://schemas.microsoft.com/office/word/2010/wordml" xmlns:w15="http://schemas.microsoft.com/office/word/2012/wordml" xmlns:w16cex="http://schemas.microsoft.com/office/word/2018/wordml/cex" xmlns:w16cid="http://schemas.microsoft.com/office/word/2016/wordml/cid" xmlns:w16="http://schemas.microsoft.com/office/word/2018/wordml" xmlns:w16sdtdh="http://schemas.microsoft.com/office/word/2020/wordml/sdtdatahash" xmlns:w16se="http://schemas.microsoft.com/office/word/2015/wordml/symex" xmlns:wpg="http://schemas.microsoft.com/office/word/2010/wordprocessingGroup" xmlns:wpi="http://schemas.microsoft.com/office/word/2010/wordprocessingInk" xmlns:wne="http://schemas.microsoft.com/office/word/2006/wordml" xmlns:wps="http://schemas.microsoft.com/office/word/2010/wordprocessingShape" mc:Ignorable="w14 w15 w16se w16cid w16 w16cex w16sdtdh wp14">
+<w:footnotes xmlns:wpc="http://schemas.microsoft.com/office/word/2010/wordprocessingCanvas" xmlns:cx="http://schemas.microsoft.com/office/drawing/2014/chartex" xmlns:cx1="http://schemas.microsoft.com/office/drawing/2015/9/8/chartex" xmlns:cx2="http://schemas.microsoft.com/office/drawing/2015/10/21/chartex" xmlns:cx3="http://schemas.microsoft.com/office/drawing/2016/5/9/chartex" xmlns:cx4="http://schemas.microsoft.com/office/drawing/2016/5/10/chartex" xmlns:cx5="http://schemas.microsoft.com/office/drawing/2016/5/11/chartex" xmlns:cx6="http://schemas.microsoft.com/office/drawing/2016/5/12/chartex" xmlns:cx7="http://schemas.microsoft.com/office/drawing/2016/5/13/chartex" xmlns:cx8="http://schemas.microsoft.com/office/drawing/2016/5/14/chartex" xmlns:mc="http://schemas.openxmlformats.org/markup-compatibility/2006" xmlns:aink="http://schemas.microsoft.com/office/drawing/2016/ink" xmlns:am3d="http://schemas.microsoft.com/office/drawing/2017/model3d" xmlns:o="urn:schemas-microsoft-com:office:office" xmlns:oel="http://schemas.microsoft.com/office/2019/extlst" xmlns:r="http://schemas.openxmlformats.org/officeDocument/2006/relationships" xmlns:m="http://schemas.openxmlformats.org/officeDocument/2006/math" xmlns:v="urn:schemas-microsoft-com:vml" xmlns:wp14="http://schemas.microsoft.com/office/word/2010/wordprocessingDrawing" xmlns:wp="http://schemas.openxmlformats.org/drawingml/2006/wordprocessingDrawing" xmlns:w10="urn:schemas-microsoft-com:office:word" xmlns:w="http://schemas.openxmlformats.org/wordprocessingml/2006/main" xmlns:w14="http://schemas.microsoft.com/office/word/2010/wordml" xmlns:w15="http://schemas.microsoft.com/office/word/2012/wordml" xmlns:w16cex="http://schemas.microsoft.com/office/word/2018/wordml/cex" xmlns:w16cid="http://schemas.microsoft.com/office/word/2016/wordml/cid" xmlns:w16="http://schemas.microsoft.com/office/word/2018/wordml" xmlns:w16du="http://schemas.microsoft.com/office/word/2023/wordml/word16du" xmlns:w16sdtdh="http://schemas.microsoft.com/office/word/2020/wordml/sdtdatahash" xmlns:w16sdtfl="http://schemas.microsoft.com/office/word/2024/wordml/sdtformatlock" xmlns:w16se="http://schemas.microsoft.com/office/word/2015/wordml/symex" xmlns:wpg="http://schemas.microsoft.com/office/word/2010/wordprocessingGroup" xmlns:wpi="http://schemas.microsoft.com/office/word/2010/wordprocessingInk" xmlns:wne="http://schemas.microsoft.com/office/word/2006/wordml" xmlns:wps="http://schemas.microsoft.com/office/word/2010/wordprocessingShape" mc:Ignorable="w14 w15 w16se w16cid w16 w16cex w16sdtdh w16sdtfl w16du wp14">
   <w:footnote w:type="separator" w:id="-1">
     <w:p>
       <w:r>
@@ -6718,7 +8276,7 @@
 </file>
 
 <file path=word/header1.xml><?xml version="1.0" encoding="utf-8"?>
-<w:hdr xmlns:wpc="http://schemas.microsoft.com/office/word/2010/wordprocessingCanvas" xmlns:cx="http://schemas.microsoft.com/office/drawing/2014/chartex" xmlns:cx1="http://schemas.microsoft.com/office/drawing/2015/9/8/chartex" xmlns:cx2="http://schemas.microsoft.com/office/drawing/2015/10/21/chartex" xmlns:cx3="http://schemas.microsoft.com/office/drawing/2016/5/9/chartex" xmlns:cx4="http://schemas.microsoft.com/office/drawing/2016/5/10/chartex" xmlns:cx5="http://schemas.microsoft.com/office/drawing/2016/5/11/chartex" xmlns:cx6="http://schemas.microsoft.com/office/drawing/2016/5/12/chartex" xmlns:cx7="http://schemas.microsoft.com/office/drawing/2016/5/13/chartex" xmlns:cx8="http://schemas.microsoft.com/office/drawing/2016/5/14/chartex" xmlns:mc="http://schemas.openxmlformats.org/markup-compatibility/2006" xmlns:aink="http://schemas.microsoft.com/office/drawing/2016/ink" xmlns:am3d="http://schemas.microsoft.com/office/drawing/2017/model3d" xmlns:o="urn:schemas-microsoft-com:office:office" xmlns:oel="http://schemas.microsoft.com/office/2019/extlst" xmlns:r="http://schemas.openxmlformats.org/officeDocument/2006/relationships" xmlns:m="http://schemas.openxmlformats.org/officeDocument/2006/math" xmlns:v="urn:schemas-microsoft-com:vml" xmlns:wp14="http://schemas.microsoft.com/office/word/2010/wordprocessingDrawing" xmlns:wp="http://schemas.openxmlformats.org/drawingml/2006/wordprocessingDrawing" xmlns:w10="urn:schemas-microsoft-com:office:word" xmlns:w="http://schemas.openxmlformats.org/wordprocessingml/2006/main" xmlns:w14="http://schemas.microsoft.com/office/word/2010/wordml" xmlns:w15="http://schemas.microsoft.com/office/word/2012/wordml" xmlns:w16cex="http://schemas.microsoft.com/office/word/2018/wordml/cex" xmlns:w16cid="http://schemas.microsoft.com/office/word/2016/wordml/cid" xmlns:w16="http://schemas.microsoft.com/office/word/2018/wordml" xmlns:w16sdtdh="http://schemas.microsoft.com/office/word/2020/wordml/sdtdatahash" xmlns:w16se="http://schemas.microsoft.com/office/word/2015/wordml/symex" xmlns:wpg="http://schemas.microsoft.com/office/word/2010/wordprocessingGroup" xmlns:wpi="http://schemas.microsoft.com/office/word/2010/wordprocessingInk" xmlns:wne="http://schemas.microsoft.com/office/word/2006/wordml" xmlns:wps="http://schemas.microsoft.com/office/word/2010/wordprocessingShape" mc:Ignorable="w14 w15 w16se w16cid w16 w16cex w16sdtdh wp14">
+<w:hdr xmlns:wpc="http://schemas.microsoft.com/office/word/2010/wordprocessingCanvas" xmlns:cx="http://schemas.microsoft.com/office/drawing/2014/chartex" xmlns:cx1="http://schemas.microsoft.com/office/drawing/2015/9/8/chartex" xmlns:cx2="http://schemas.microsoft.com/office/drawing/2015/10/21/chartex" xmlns:cx3="http://schemas.microsoft.com/office/drawing/2016/5/9/chartex" xmlns:cx4="http://schemas.microsoft.com/office/drawing/2016/5/10/chartex" xmlns:cx5="http://schemas.microsoft.com/office/drawing/2016/5/11/chartex" xmlns:cx6="http://schemas.microsoft.com/office/drawing/2016/5/12/chartex" xmlns:cx7="http://schemas.microsoft.com/office/drawing/2016/5/13/chartex" xmlns:cx8="http://schemas.microsoft.com/office/drawing/2016/5/14/chartex" xmlns:mc="http://schemas.openxmlformats.org/markup-compatibility/2006" xmlns:aink="http://schemas.microsoft.com/office/drawing/2016/ink" xmlns:am3d="http://schemas.microsoft.com/office/drawing/2017/model3d" xmlns:o="urn:schemas-microsoft-com:office:office" xmlns:oel="http://schemas.microsoft.com/office/2019/extlst" xmlns:r="http://schemas.openxmlformats.org/officeDocument/2006/relationships" xmlns:m="http://schemas.openxmlformats.org/officeDocument/2006/math" xmlns:v="urn:schemas-microsoft-com:vml" xmlns:wp14="http://schemas.microsoft.com/office/word/2010/wordprocessingDrawing" xmlns:wp="http://schemas.openxmlformats.org/drawingml/2006/wordprocessingDrawing" xmlns:w10="urn:schemas-microsoft-com:office:word" xmlns:w="http://schemas.openxmlformats.org/wordprocessingml/2006/main" xmlns:w14="http://schemas.microsoft.com/office/word/2010/wordml" xmlns:w15="http://schemas.microsoft.com/office/word/2012/wordml" xmlns:w16cex="http://schemas.microsoft.com/office/word/2018/wordml/cex" xmlns:w16cid="http://schemas.microsoft.com/office/word/2016/wordml/cid" xmlns:w16="http://schemas.microsoft.com/office/word/2018/wordml" xmlns:w16du="http://schemas.microsoft.com/office/word/2023/wordml/word16du" xmlns:w16sdtdh="http://schemas.microsoft.com/office/word/2020/wordml/sdtdatahash" xmlns:w16sdtfl="http://schemas.microsoft.com/office/word/2024/wordml/sdtformatlock" xmlns:w16se="http://schemas.microsoft.com/office/word/2015/wordml/symex" xmlns:wpg="http://schemas.microsoft.com/office/word/2010/wordprocessingGroup" xmlns:wpi="http://schemas.microsoft.com/office/word/2010/wordprocessingInk" xmlns:wne="http://schemas.microsoft.com/office/word/2006/wordml" xmlns:wps="http://schemas.microsoft.com/office/word/2010/wordprocessingShape" mc:Ignorable="w14 w15 w16se w16cid w16 w16cex w16sdtdh w16sdtfl w16du wp14">
   <w:tbl>
     <w:tblPr>
       <w:tblStyle w:val="Grilledutableau"/>
@@ -6733,9 +8291,9 @@
       <w:tblLook w:val="01E0" w:firstRow="1" w:lastRow="1" w:firstColumn="1" w:lastColumn="1" w:noHBand="0" w:noVBand="0"/>
     </w:tblPr>
     <w:tblGrid>
-      <w:gridCol w:w="2402"/>
-      <w:gridCol w:w="4400"/>
-      <w:gridCol w:w="2268"/>
+      <w:gridCol w:w="2390"/>
+      <w:gridCol w:w="4411"/>
+      <w:gridCol w:w="2269"/>
     </w:tblGrid>
     <w:tr>
       <w:trPr>
@@ -6836,32 +8394,86 @@
 </file>
 
 <file path=word/numbering.xml><?xml version="1.0" encoding="utf-8"?>
-<w:numbering xmlns:wpc="http://schemas.microsoft.com/office/word/2010/wordprocessingCanvas" xmlns:cx="http://schemas.microsoft.com/office/drawing/2014/chartex" xmlns:cx1="http://schemas.microsoft.com/office/drawing/2015/9/8/chartex" xmlns:cx2="http://schemas.microsoft.com/office/drawing/2015/10/21/chartex" xmlns:cx3="http://schemas.microsoft.com/office/drawing/2016/5/9/chartex" xmlns:cx4="http://schemas.microsoft.com/office/drawing/2016/5/10/chartex" xmlns:cx5="http://schemas.microsoft.com/office/drawing/2016/5/11/chartex" xmlns:cx6="http://schemas.microsoft.com/office/drawing/2016/5/12/chartex" xmlns:cx7="http://schemas.microsoft.com/office/drawing/2016/5/13/chartex" xmlns:cx8="http://schemas.microsoft.com/office/drawing/2016/5/14/chartex" xmlns:mc="http://schemas.openxmlformats.org/markup-compatibility/2006" xmlns:aink="http://schemas.microsoft.com/office/drawing/2016/ink" xmlns:am3d="http://schemas.microsoft.com/office/drawing/2017/model3d" xmlns:o="urn:schemas-microsoft-com:office:office" xmlns:oel="http://schemas.microsoft.com/office/2019/extlst" xmlns:r="http://schemas.openxmlformats.org/officeDocument/2006/relationships" xmlns:m="http://schemas.openxmlformats.org/officeDocument/2006/math" xmlns:v="urn:schemas-microsoft-com:vml" xmlns:wp14="http://schemas.microsoft.com/office/word/2010/wordprocessingDrawing" xmlns:wp="http://schemas.openxmlformats.org/drawingml/2006/wordprocessingDrawing" xmlns:w10="urn:schemas-microsoft-com:office:word" xmlns:w="http://schemas.openxmlformats.org/wordprocessingml/2006/main" xmlns:w14="http://schemas.microsoft.com/office/word/2010/wordml" xmlns:w15="http://schemas.microsoft.com/office/word/2012/wordml" xmlns:w16cex="http://schemas.microsoft.com/office/word/2018/wordml/cex" xmlns:w16cid="http://schemas.microsoft.com/office/word/2016/wordml/cid" xmlns:w16="http://schemas.microsoft.com/office/word/2018/wordml" xmlns:w16sdtdh="http://schemas.microsoft.com/office/word/2020/wordml/sdtdatahash" xmlns:w16se="http://schemas.microsoft.com/office/word/2015/wordml/symex" xmlns:wpg="http://schemas.microsoft.com/office/word/2010/wordprocessingGroup" xmlns:wpi="http://schemas.microsoft.com/office/word/2010/wordprocessingInk" xmlns:wne="http://schemas.microsoft.com/office/word/2006/wordml" xmlns:wps="http://schemas.microsoft.com/office/word/2010/wordprocessingShape" mc:Ignorable="w14 w15 w16se w16cid w16 w16cex w16sdtdh wp14">
+<w:numbering xmlns:wpc="http://schemas.microsoft.com/office/word/2010/wordprocessingCanvas" xmlns:cx="http://schemas.microsoft.com/office/drawing/2014/chartex" xmlns:cx1="http://schemas.microsoft.com/office/drawing/2015/9/8/chartex" xmlns:cx2="http://schemas.microsoft.com/office/drawing/2015/10/21/chartex" xmlns:cx3="http://schemas.microsoft.com/office/drawing/2016/5/9/chartex" xmlns:cx4="http://schemas.microsoft.com/office/drawing/2016/5/10/chartex" xmlns:cx5="http://schemas.microsoft.com/office/drawing/2016/5/11/chartex" xmlns:cx6="http://schemas.microsoft.com/office/drawing/2016/5/12/chartex" xmlns:cx7="http://schemas.microsoft.com/office/drawing/2016/5/13/chartex" xmlns:cx8="http://schemas.microsoft.com/office/drawing/2016/5/14/chartex" xmlns:mc="http://schemas.openxmlformats.org/markup-compatibility/2006" xmlns:aink="http://schemas.microsoft.com/office/drawing/2016/ink" xmlns:am3d="http://schemas.microsoft.com/office/drawing/2017/model3d" xmlns:o="urn:schemas-microsoft-com:office:office" xmlns:oel="http://schemas.microsoft.com/office/2019/extlst" xmlns:r="http://schemas.openxmlformats.org/officeDocument/2006/relationships" xmlns:m="http://schemas.openxmlformats.org/officeDocument/2006/math" xmlns:v="urn:schemas-microsoft-com:vml" xmlns:wp14="http://schemas.microsoft.com/office/word/2010/wordprocessingDrawing" xmlns:wp="http://schemas.openxmlformats.org/drawingml/2006/wordprocessingDrawing" xmlns:w10="urn:schemas-microsoft-com:office:word" xmlns:w="http://schemas.openxmlformats.org/wordprocessingml/2006/main" xmlns:w14="http://schemas.microsoft.com/office/word/2010/wordml" xmlns:w15="http://schemas.microsoft.com/office/word/2012/wordml" xmlns:w16cex="http://schemas.microsoft.com/office/word/2018/wordml/cex" xmlns:w16cid="http://schemas.microsoft.com/office/word/2016/wordml/cid" xmlns:w16="http://schemas.microsoft.com/office/word/2018/wordml" xmlns:w16du="http://schemas.microsoft.com/office/word/2023/wordml/word16du" xmlns:w16sdtdh="http://schemas.microsoft.com/office/word/2020/wordml/sdtdatahash" xmlns:w16sdtfl="http://schemas.microsoft.com/office/word/2024/wordml/sdtformatlock" xmlns:w16se="http://schemas.microsoft.com/office/word/2015/wordml/symex" xmlns:wpg="http://schemas.microsoft.com/office/word/2010/wordprocessingGroup" xmlns:wpi="http://schemas.microsoft.com/office/word/2010/wordprocessingInk" xmlns:wne="http://schemas.microsoft.com/office/word/2006/wordml" xmlns:wps="http://schemas.microsoft.com/office/word/2010/wordprocessingShape" mc:Ignorable="w14 w15 w16se w16cid w16 w16cex w16sdtdh w16sdtfl w16du wp14">
   <w:numPicBullet w:numPicBulletId="0">
-    <w:pict>
-      <v:shapetype id="_x0000_t75" coordsize="21600,21600" o:spt="75" o:preferrelative="t" path="m@4@5l@4@11@9@11@9@5xe" filled="f" stroked="f">
-        <v:stroke joinstyle="miter"/>
-        <v:formulas>
-          <v:f eqn="if lineDrawn pixelLineWidth 0"/>
-          <v:f eqn="sum @0 1 0"/>
-          <v:f eqn="sum 0 0 @1"/>
-          <v:f eqn="prod @2 1 2"/>
-          <v:f eqn="prod @3 21600 pixelWidth"/>
-          <v:f eqn="prod @3 21600 pixelHeight"/>
-          <v:f eqn="sum @0 0 1"/>
-          <v:f eqn="prod @6 1 2"/>
-          <v:f eqn="prod @7 21600 pixelWidth"/>
-          <v:f eqn="sum @8 21600 0"/>
-          <v:f eqn="prod @7 21600 pixelHeight"/>
-          <v:f eqn="sum @10 21600 0"/>
-        </v:formulas>
-        <v:path o:extrusionok="f" gradientshapeok="t" o:connecttype="rect"/>
-        <o:lock v:ext="edit" aspectratio="t"/>
-      </v:shapetype>
-      <v:shape id="_x0000_i1032" type="#_x0000_t75" style="width:10.9pt;height:10.9pt;visibility:visible;mso-wrap-style:square" o:bullet="t">
-        <v:imagedata r:id="rId1" o:title=""/>
-      </v:shape>
-    </w:pict>
+    <mc:AlternateContent>
+      <mc:Choice Requires="v">
+        <w:pict>
+          <v:shapetype w14:anchorId="0A88C8AE" id="_x0000_t75" coordsize="21600,21600" o:spt="75" o:preferrelative="t" path="m@4@5l@4@11@9@11@9@5xe" filled="f" stroked="f">
+            <v:stroke joinstyle="miter"/>
+            <v:formulas>
+              <v:f eqn="if lineDrawn pixelLineWidth 0"/>
+              <v:f eqn="sum @0 1 0"/>
+              <v:f eqn="sum 0 0 @1"/>
+              <v:f eqn="prod @2 1 2"/>
+              <v:f eqn="prod @3 21600 pixelWidth"/>
+              <v:f eqn="prod @3 21600 pixelHeight"/>
+              <v:f eqn="sum @0 0 1"/>
+              <v:f eqn="prod @6 1 2"/>
+              <v:f eqn="prod @7 21600 pixelWidth"/>
+              <v:f eqn="sum @8 21600 0"/>
+              <v:f eqn="prod @7 21600 pixelHeight"/>
+              <v:f eqn="sum @10 21600 0"/>
+            </v:formulas>
+            <v:path o:extrusionok="f" gradientshapeok="t" o:connecttype="rect"/>
+            <o:lock v:ext="edit" aspectratio="t"/>
+          </v:shapetype>
+          <v:shape id="Image 2053640306" o:spid="_x0000_i1025" type="#_x0000_t75" style="width:11.25pt;height:11.25pt;visibility:visible;mso-wrap-style:square">
+            <v:imagedata r:id="rId1" o:title=""/>
+          </v:shape>
+        </w:pict>
+      </mc:Choice>
+      <mc:Fallback>
+        <w:drawing>
+          <wp:inline distT="0" distB="0" distL="0" distR="0" wp14:anchorId="1E804F5A" wp14:editId="3B70F6F4">
+            <wp:extent cx="142875" cy="142875"/>
+            <wp:effectExtent l="0" t="0" r="0" b="0"/>
+            <wp:docPr id="2053640306" name="Image 2053640306"/>
+            <wp:cNvGraphicFramePr>
+              <a:graphicFrameLocks xmlns:a="http://schemas.openxmlformats.org/drawingml/2006/main" noChangeAspect="1"/>
+            </wp:cNvGraphicFramePr>
+            <a:graphic xmlns:a="http://schemas.openxmlformats.org/drawingml/2006/main">
+              <a:graphicData uri="http://schemas.openxmlformats.org/drawingml/2006/picture">
+                <pic:pic xmlns:pic="http://schemas.openxmlformats.org/drawingml/2006/picture">
+                  <pic:nvPicPr>
+                    <pic:cNvPr id="0" name="Picture -1023"/>
+                    <pic:cNvPicPr>
+                      <a:picLocks noChangeAspect="1" noChangeArrowheads="1"/>
+                    </pic:cNvPicPr>
+                  </pic:nvPicPr>
+                  <pic:blipFill>
+                    <a:blip r:embed="rId2">
+                      <a:extLst>
+                        <a:ext uri="{28A0092B-C50C-407E-A947-70E740481C1C}">
+                          <a14:useLocalDpi xmlns:a14="http://schemas.microsoft.com/office/drawing/2010/main" val="0"/>
+                        </a:ext>
+                      </a:extLst>
+                    </a:blip>
+                    <a:srcRect/>
+                    <a:stretch>
+                      <a:fillRect/>
+                    </a:stretch>
+                  </pic:blipFill>
+                  <pic:spPr bwMode="auto">
+                    <a:xfrm>
+                      <a:off x="0" y="0"/>
+                      <a:ext cx="142875" cy="142875"/>
+                    </a:xfrm>
+                    <a:prstGeom prst="rect">
+                      <a:avLst/>
+                    </a:prstGeom>
+                    <a:noFill/>
+                    <a:ln>
+                      <a:noFill/>
+                    </a:ln>
+                  </pic:spPr>
+                </pic:pic>
+              </a:graphicData>
+            </a:graphic>
+          </wp:inline>
+        </w:drawing>
+      </mc:Fallback>
+    </mc:AlternateContent>
   </w:numPicBullet>
   <w:abstractNum w:abstractNumId="0" w15:restartNumberingAfterBreak="0">
     <w:nsid w:val="FFFFFF7C"/>
@@ -11232,7 +12844,7 @@
 </file>
 
 <file path=word/styles.xml><?xml version="1.0" encoding="utf-8"?>
-<w:styles xmlns:mc="http://schemas.openxmlformats.org/markup-compatibility/2006" xmlns:r="http://schemas.openxmlformats.org/officeDocument/2006/relationships" xmlns:w="http://schemas.openxmlformats.org/wordprocessingml/2006/main" xmlns:w14="http://schemas.microsoft.com/office/word/2010/wordml" xmlns:w15="http://schemas.microsoft.com/office/word/2012/wordml" xmlns:w16cex="http://schemas.microsoft.com/office/word/2018/wordml/cex" xmlns:w16cid="http://schemas.microsoft.com/office/word/2016/wordml/cid" xmlns:w16="http://schemas.microsoft.com/office/word/2018/wordml" xmlns:w16sdtdh="http://schemas.microsoft.com/office/word/2020/wordml/sdtdatahash" xmlns:w16se="http://schemas.microsoft.com/office/word/2015/wordml/symex" mc:Ignorable="w14 w15 w16se w16cid w16 w16cex w16sdtdh">
+<w:styles xmlns:mc="http://schemas.openxmlformats.org/markup-compatibility/2006" xmlns:r="http://schemas.openxmlformats.org/officeDocument/2006/relationships" xmlns:w="http://schemas.openxmlformats.org/wordprocessingml/2006/main" xmlns:w14="http://schemas.microsoft.com/office/word/2010/wordml" xmlns:w15="http://schemas.microsoft.com/office/word/2012/wordml" xmlns:w16cex="http://schemas.microsoft.com/office/word/2018/wordml/cex" xmlns:w16cid="http://schemas.microsoft.com/office/word/2016/wordml/cid" xmlns:w16="http://schemas.microsoft.com/office/word/2018/wordml" xmlns:w16du="http://schemas.microsoft.com/office/word/2023/wordml/word16du" xmlns:w16sdtdh="http://schemas.microsoft.com/office/word/2020/wordml/sdtdatahash" xmlns:w16sdtfl="http://schemas.microsoft.com/office/word/2024/wordml/sdtformatlock" xmlns:w16se="http://schemas.microsoft.com/office/word/2015/wordml/symex" mc:Ignorable="w14 w15 w16se w16cid w16 w16cex w16sdtdh w16sdtfl w16du">
   <w:docDefaults>
     <w:rPrDefault>
       <w:rPr>
@@ -12683,15 +14295,6 @@
 </file>
 
 <file path=customXml/item1.xml><?xml version="1.0" encoding="utf-8"?>
-<?mso-contentType ?>
-<FormTemplates xmlns="http://schemas.microsoft.com/sharepoint/v3/contenttype/forms">
-  <Display>DocumentLibraryForm</Display>
-  <Edit>DocumentLibraryForm</Edit>
-  <New>DocumentLibraryForm</New>
-</FormTemplates>
-</file>
-
-<file path=customXml/item2.xml><?xml version="1.0" encoding="utf-8"?>
 <ct:contentTypeSchema xmlns:ct="http://schemas.microsoft.com/office/2006/metadata/contentType" xmlns:ma="http://schemas.microsoft.com/office/2006/metadata/properties/metaAttributes" ct:_="" ma:_="" ma:contentTypeName="Document" ma:contentTypeID="0x0101001ABD9BFFC9E543439C53A2705AE306EF" ma:contentTypeVersion="14" ma:contentTypeDescription="Crée un document." ma:contentTypeScope="" ma:versionID="41827e22f0a2406195029f3799eac37d">
   <xsd:schema xmlns:xsd="http://www.w3.org/2001/XMLSchema" xmlns:xs="http://www.w3.org/2001/XMLSchema" xmlns:p="http://schemas.microsoft.com/office/2006/metadata/properties" xmlns:ns2="bf2f2df3-a963-4452-b0e7-67dabc627c35" xmlns:ns3="f7d9f5a6-831d-4621-8c77-cbcaf993e406" targetNamespace="http://schemas.microsoft.com/office/2006/metadata/properties" ma:root="true" ma:fieldsID="b5448764cb5439448d1ea8eff3aff90d" ns2:_="" ns3:_="">
     <xsd:import namespace="bf2f2df3-a963-4452-b0e7-67dabc627c35"/>
@@ -12920,7 +14523,20 @@
 </ct:contentTypeSchema>
 </file>
 
+<file path=customXml/item2.xml><?xml version="1.0" encoding="utf-8"?>
+<?mso-contentType ?>
+<FormTemplates xmlns="http://schemas.microsoft.com/sharepoint/v3/contenttype/forms">
+  <Display>DocumentLibraryForm</Display>
+  <Edit>DocumentLibraryForm</Edit>
+  <New>DocumentLibraryForm</New>
+</FormTemplates>
+</file>
+
 <file path=customXml/item3.xml><?xml version="1.0" encoding="utf-8"?>
+<b:Sources xmlns:b="http://schemas.openxmlformats.org/officeDocument/2006/bibliography" xmlns="http://schemas.openxmlformats.org/officeDocument/2006/bibliography" SelectedStyle="\APA.XSL" StyleName="APA"/>
+</file>
+
+<file path=customXml/item4.xml><?xml version="1.0" encoding="utf-8"?>
 <p:properties xmlns:p="http://schemas.microsoft.com/office/2006/metadata/properties" xmlns:xsi="http://www.w3.org/2001/XMLSchema-instance" xmlns:pc="http://schemas.microsoft.com/office/infopath/2007/PartnerControls">
   <documentManagement>
     <lcf76f155ced4ddcb4097134ff3c332f xmlns="bf2f2df3-a963-4452-b0e7-67dabc627c35">
@@ -12931,19 +14547,7 @@
 </p:properties>
 </file>
 
-<file path=customXml/item4.xml><?xml version="1.0" encoding="utf-8"?>
-<b:Sources xmlns:b="http://schemas.openxmlformats.org/officeDocument/2006/bibliography" xmlns="http://schemas.openxmlformats.org/officeDocument/2006/bibliography" SelectedStyle="\APA.XSL" StyleName="APA"/>
-</file>
-
 <file path=customXml/itemProps1.xml><?xml version="1.0" encoding="utf-8"?>
-<ds:datastoreItem xmlns:ds="http://schemas.openxmlformats.org/officeDocument/2006/customXml" ds:itemID="{DF8E7934-3F3A-4F32-A7D4-1B248DBE707D}">
-  <ds:schemaRefs>
-    <ds:schemaRef ds:uri="http://schemas.microsoft.com/sharepoint/v3/contenttype/forms"/>
-  </ds:schemaRefs>
-</ds:datastoreItem>
-</file>
-
-<file path=customXml/itemProps2.xml><?xml version="1.0" encoding="utf-8"?>
 <ds:datastoreItem xmlns:ds="http://schemas.openxmlformats.org/officeDocument/2006/customXml" ds:itemID="{81FE595B-3A92-4484-A585-A4037F0DA599}">
   <ds:schemaRefs>
     <ds:schemaRef ds:uri="http://schemas.microsoft.com/office/2006/metadata/contentType"/>
@@ -12962,7 +14566,23 @@
 </ds:datastoreItem>
 </file>
 
+<file path=customXml/itemProps2.xml><?xml version="1.0" encoding="utf-8"?>
+<ds:datastoreItem xmlns:ds="http://schemas.openxmlformats.org/officeDocument/2006/customXml" ds:itemID="{DF8E7934-3F3A-4F32-A7D4-1B248DBE707D}">
+  <ds:schemaRefs>
+    <ds:schemaRef ds:uri="http://schemas.microsoft.com/sharepoint/v3/contenttype/forms"/>
+  </ds:schemaRefs>
+</ds:datastoreItem>
+</file>
+
 <file path=customXml/itemProps3.xml><?xml version="1.0" encoding="utf-8"?>
+<ds:datastoreItem xmlns:ds="http://schemas.openxmlformats.org/officeDocument/2006/customXml" ds:itemID="{C8C35155-3E6A-4058-B6E4-303717845E3B}">
+  <ds:schemaRefs>
+    <ds:schemaRef ds:uri="http://schemas.openxmlformats.org/officeDocument/2006/bibliography"/>
+  </ds:schemaRefs>
+</ds:datastoreItem>
+</file>
+
+<file path=customXml/itemProps4.xml><?xml version="1.0" encoding="utf-8"?>
 <ds:datastoreItem xmlns:ds="http://schemas.openxmlformats.org/officeDocument/2006/customXml" ds:itemID="{4181FC95-92B5-446F-AE57-E4A44C8C450C}">
   <ds:schemaRefs>
     <ds:schemaRef ds:uri="http://schemas.microsoft.com/office/2006/metadata/properties"/>
@@ -12971,12 +14591,4 @@
     <ds:schemaRef ds:uri="f7d9f5a6-831d-4621-8c77-cbcaf993e406"/>
   </ds:schemaRefs>
 </ds:datastoreItem>
-</file>
-
-<file path=customXml/itemProps4.xml><?xml version="1.0" encoding="utf-8"?>
-<ds:datastoreItem xmlns:ds="http://schemas.openxmlformats.org/officeDocument/2006/customXml" ds:itemID="{C8C35155-3E6A-4058-B6E4-303717845E3B}">
-  <ds:schemaRefs>
-    <ds:schemaRef ds:uri="http://schemas.openxmlformats.org/officeDocument/2006/bibliography"/>
-  </ds:schemaRefs>
-</ds:datastoreItem>
 </file>
</xml_diff>